<commit_message>
working max pain page
</commit_message>
<xml_diff>
--- a/option-scanner ideas_1.docx
+++ b/option-scanner ideas_1.docx
@@ -4,1080 +4,57 @@
   <w:body>
     <w:p>
       <w:pPr>
-        <w:shd w:val="clear" w:color="auto" w:fill="1F1F1F"/>
-        <w:spacing w:after="0" w:line="285" w:lineRule="atLeast"/>
-        <w:rPr>
-          <w:rFonts w:ascii="Consolas" w:eastAsia="Times New Roman" w:hAnsi="Consolas" w:cs="Times New Roman"/>
-          <w:color w:val="CCCCCC"/>
-          <w:sz w:val="21"/>
-          <w:szCs w:val="21"/>
-        </w:rPr>
-      </w:pPr>
-      <w:r>
-        <w:rPr>
-          <w:rFonts w:ascii="Consolas" w:eastAsia="Times New Roman" w:hAnsi="Consolas" w:cs="Times New Roman"/>
-          <w:color w:val="CCCCCC"/>
-          <w:sz w:val="21"/>
-          <w:szCs w:val="21"/>
-        </w:rPr>
-        <w:t xml:space="preserve">            </w:t>
-      </w:r>
-      <w:r>
-        <w:rPr>
-          <w:rFonts w:ascii="Consolas" w:eastAsia="Times New Roman" w:hAnsi="Consolas" w:cs="Times New Roman"/>
-          <w:color w:val="6A9955"/>
-          <w:sz w:val="21"/>
-          <w:szCs w:val="21"/>
-        </w:rPr>
-        <w:t>{# Event listener for dropdown selection #}</w:t>
-      </w:r>
-    </w:p>
-    <w:p>
-      <w:pPr>
-        <w:shd w:val="clear" w:color="auto" w:fill="1F1F1F"/>
-        <w:spacing w:after="0" w:line="285" w:lineRule="atLeast"/>
-        <w:rPr>
-          <w:rFonts w:ascii="Consolas" w:eastAsia="Times New Roman" w:hAnsi="Consolas" w:cs="Times New Roman"/>
-          <w:color w:val="CCCCCC"/>
-          <w:sz w:val="21"/>
-          <w:szCs w:val="21"/>
-        </w:rPr>
-      </w:pPr>
-      <w:r>
-        <w:rPr>
-          <w:rFonts w:ascii="Consolas" w:eastAsia="Times New Roman" w:hAnsi="Consolas" w:cs="Times New Roman"/>
-          <w:color w:val="CCCCCC"/>
-          <w:sz w:val="21"/>
-          <w:szCs w:val="21"/>
-        </w:rPr>
-        <w:t xml:space="preserve">            </w:t>
-      </w:r>
-      <w:r>
-        <w:rPr>
-          <w:rFonts w:ascii="Consolas" w:eastAsia="Times New Roman" w:hAnsi="Consolas" w:cs="Times New Roman"/>
-          <w:color w:val="808080"/>
-          <w:sz w:val="21"/>
-          <w:szCs w:val="21"/>
-        </w:rPr>
-        <w:t>&lt;</w:t>
-      </w:r>
-      <w:r>
-        <w:rPr>
-          <w:rFonts w:ascii="Consolas" w:eastAsia="Times New Roman" w:hAnsi="Consolas" w:cs="Times New Roman"/>
-          <w:color w:val="569CD6"/>
-          <w:sz w:val="21"/>
-          <w:szCs w:val="21"/>
-        </w:rPr>
-        <w:t>script</w:t>
-      </w:r>
-      <w:r>
-        <w:rPr>
-          <w:rFonts w:ascii="Consolas" w:eastAsia="Times New Roman" w:hAnsi="Consolas" w:cs="Times New Roman"/>
-          <w:color w:val="808080"/>
-          <w:sz w:val="21"/>
-          <w:szCs w:val="21"/>
-        </w:rPr>
-        <w:t>&gt;</w:t>
-      </w:r>
-    </w:p>
-    <w:p>
-      <w:pPr>
-        <w:shd w:val="clear" w:color="auto" w:fill="1F1F1F"/>
-        <w:spacing w:after="0" w:line="285" w:lineRule="atLeast"/>
-        <w:rPr>
-          <w:rFonts w:ascii="Consolas" w:eastAsia="Times New Roman" w:hAnsi="Consolas" w:cs="Times New Roman"/>
-          <w:color w:val="CCCCCC"/>
-          <w:sz w:val="21"/>
-          <w:szCs w:val="21"/>
-        </w:rPr>
-      </w:pPr>
-      <w:r>
-        <w:rPr>
-          <w:rFonts w:ascii="Consolas" w:eastAsia="Times New Roman" w:hAnsi="Consolas" w:cs="Times New Roman"/>
-          <w:color w:val="D4D4D4"/>
-          <w:sz w:val="21"/>
-          <w:szCs w:val="21"/>
-        </w:rPr>
-        <w:t xml:space="preserve">                </w:t>
-      </w:r>
-      <w:r>
-        <w:rPr>
-          <w:rFonts w:ascii="Consolas" w:eastAsia="Times New Roman" w:hAnsi="Consolas" w:cs="Times New Roman"/>
-          <w:color w:val="9CDCFE"/>
-          <w:sz w:val="21"/>
-          <w:szCs w:val="21"/>
-        </w:rPr>
-        <w:t>document</w:t>
-      </w:r>
-      <w:r>
-        <w:rPr>
-          <w:rFonts w:ascii="Consolas" w:eastAsia="Times New Roman" w:hAnsi="Consolas" w:cs="Times New Roman"/>
-          <w:color w:val="D4D4D4"/>
-          <w:sz w:val="21"/>
-          <w:szCs w:val="21"/>
-        </w:rPr>
-        <w:t>.</w:t>
-      </w:r>
-      <w:r>
-        <w:rPr>
-          <w:rFonts w:ascii="Consolas" w:eastAsia="Times New Roman" w:hAnsi="Consolas" w:cs="Times New Roman"/>
-          <w:color w:val="DCDCAA"/>
-          <w:sz w:val="21"/>
-          <w:szCs w:val="21"/>
-        </w:rPr>
-        <w:t>getElementById</w:t>
-      </w:r>
-      <w:r>
-        <w:rPr>
-          <w:rFonts w:ascii="Consolas" w:eastAsia="Times New Roman" w:hAnsi="Consolas" w:cs="Times New Roman"/>
-          <w:color w:val="D4D4D4"/>
-          <w:sz w:val="21"/>
-          <w:szCs w:val="21"/>
-        </w:rPr>
-        <w:t>(</w:t>
-      </w:r>
-      <w:r>
-        <w:rPr>
-          <w:rFonts w:ascii="Consolas" w:eastAsia="Times New Roman" w:hAnsi="Consolas" w:cs="Times New Roman"/>
-          <w:color w:val="CE9178"/>
-          <w:sz w:val="21"/>
-          <w:szCs w:val="21"/>
-        </w:rPr>
-        <w:t>'time-period'</w:t>
-      </w:r>
-      <w:r>
-        <w:rPr>
-          <w:rFonts w:ascii="Consolas" w:eastAsia="Times New Roman" w:hAnsi="Consolas" w:cs="Times New Roman"/>
-          <w:color w:val="D4D4D4"/>
-          <w:sz w:val="21"/>
-          <w:szCs w:val="21"/>
-        </w:rPr>
-        <w:t>).</w:t>
-      </w:r>
-      <w:r>
-        <w:rPr>
-          <w:rFonts w:ascii="Consolas" w:eastAsia="Times New Roman" w:hAnsi="Consolas" w:cs="Times New Roman"/>
-          <w:color w:val="DCDCAA"/>
-          <w:sz w:val="21"/>
-          <w:szCs w:val="21"/>
-        </w:rPr>
-        <w:t>addEventListener</w:t>
-      </w:r>
-      <w:r>
-        <w:rPr>
-          <w:rFonts w:ascii="Consolas" w:eastAsia="Times New Roman" w:hAnsi="Consolas" w:cs="Times New Roman"/>
-          <w:color w:val="D4D4D4"/>
-          <w:sz w:val="21"/>
-          <w:szCs w:val="21"/>
-        </w:rPr>
-        <w:t>(</w:t>
-      </w:r>
-      <w:r>
-        <w:rPr>
-          <w:rFonts w:ascii="Consolas" w:eastAsia="Times New Roman" w:hAnsi="Consolas" w:cs="Times New Roman"/>
-          <w:color w:val="CE9178"/>
-          <w:sz w:val="21"/>
-          <w:szCs w:val="21"/>
-        </w:rPr>
-        <w:t>'change'</w:t>
-      </w:r>
-      <w:r>
-        <w:rPr>
-          <w:rFonts w:ascii="Consolas" w:eastAsia="Times New Roman" w:hAnsi="Consolas" w:cs="Times New Roman"/>
-          <w:color w:val="D4D4D4"/>
-          <w:sz w:val="21"/>
-          <w:szCs w:val="21"/>
-        </w:rPr>
-        <w:t xml:space="preserve">, </w:t>
-      </w:r>
-      <w:r>
-        <w:rPr>
-          <w:rFonts w:ascii="Consolas" w:eastAsia="Times New Roman" w:hAnsi="Consolas" w:cs="Times New Roman"/>
-          <w:color w:val="569CD6"/>
-          <w:sz w:val="21"/>
-          <w:szCs w:val="21"/>
-        </w:rPr>
-        <w:t>function</w:t>
-      </w:r>
-      <w:r>
-        <w:rPr>
-          <w:rFonts w:ascii="Consolas" w:eastAsia="Times New Roman" w:hAnsi="Consolas" w:cs="Times New Roman"/>
-          <w:color w:val="D4D4D4"/>
-          <w:sz w:val="21"/>
-          <w:szCs w:val="21"/>
-        </w:rPr>
-        <w:t>() {</w:t>
-      </w:r>
-    </w:p>
-    <w:p>
-      <w:pPr>
-        <w:shd w:val="clear" w:color="auto" w:fill="1F1F1F"/>
-        <w:spacing w:after="0" w:line="285" w:lineRule="atLeast"/>
-        <w:rPr>
-          <w:rFonts w:ascii="Consolas" w:eastAsia="Times New Roman" w:hAnsi="Consolas" w:cs="Times New Roman"/>
-          <w:color w:val="CCCCCC"/>
-          <w:sz w:val="21"/>
-          <w:szCs w:val="21"/>
-        </w:rPr>
-      </w:pPr>
-      <w:r>
-        <w:rPr>
-          <w:rFonts w:ascii="Consolas" w:eastAsia="Times New Roman" w:hAnsi="Consolas" w:cs="Times New Roman"/>
-          <w:color w:val="D4D4D4"/>
-          <w:sz w:val="21"/>
-          <w:szCs w:val="21"/>
-        </w:rPr>
-        <w:t xml:space="preserve">                    </w:t>
-      </w:r>
-      <w:r>
-        <w:rPr>
-          <w:rFonts w:ascii="Consolas" w:eastAsia="Times New Roman" w:hAnsi="Consolas" w:cs="Times New Roman"/>
-          <w:color w:val="569CD6"/>
-          <w:sz w:val="21"/>
-          <w:szCs w:val="21"/>
-        </w:rPr>
-        <w:t>const</w:t>
-      </w:r>
-      <w:r>
-        <w:rPr>
-          <w:rFonts w:ascii="Consolas" w:eastAsia="Times New Roman" w:hAnsi="Consolas" w:cs="Times New Roman"/>
-          <w:color w:val="D4D4D4"/>
-          <w:sz w:val="21"/>
-          <w:szCs w:val="21"/>
-        </w:rPr>
-        <w:t xml:space="preserve"> </w:t>
-      </w:r>
-      <w:r>
-        <w:rPr>
-          <w:rFonts w:ascii="Consolas" w:eastAsia="Times New Roman" w:hAnsi="Consolas" w:cs="Times New Roman"/>
-          <w:color w:val="4FC1FF"/>
-          <w:sz w:val="21"/>
-          <w:szCs w:val="21"/>
-        </w:rPr>
-        <w:t>selectedValue</w:t>
-      </w:r>
-      <w:r>
-        <w:rPr>
-          <w:rFonts w:ascii="Consolas" w:eastAsia="Times New Roman" w:hAnsi="Consolas" w:cs="Times New Roman"/>
-          <w:color w:val="D4D4D4"/>
-          <w:sz w:val="21"/>
-          <w:szCs w:val="21"/>
-        </w:rPr>
-        <w:t xml:space="preserve"> = </w:t>
-      </w:r>
-      <w:r>
-        <w:rPr>
-          <w:rFonts w:ascii="Consolas" w:eastAsia="Times New Roman" w:hAnsi="Consolas" w:cs="Times New Roman"/>
-          <w:color w:val="569CD6"/>
-          <w:sz w:val="21"/>
-          <w:szCs w:val="21"/>
-        </w:rPr>
-        <w:t>this</w:t>
-      </w:r>
-      <w:r>
-        <w:rPr>
-          <w:rFonts w:ascii="Consolas" w:eastAsia="Times New Roman" w:hAnsi="Consolas" w:cs="Times New Roman"/>
-          <w:color w:val="D4D4D4"/>
-          <w:sz w:val="21"/>
-          <w:szCs w:val="21"/>
-        </w:rPr>
-        <w:t>.</w:t>
-      </w:r>
-      <w:r>
-        <w:rPr>
-          <w:rFonts w:ascii="Consolas" w:eastAsia="Times New Roman" w:hAnsi="Consolas" w:cs="Times New Roman"/>
-          <w:color w:val="9CDCFE"/>
-          <w:sz w:val="21"/>
-          <w:szCs w:val="21"/>
-        </w:rPr>
-        <w:t>value</w:t>
-      </w:r>
-      <w:r>
-        <w:rPr>
-          <w:rFonts w:ascii="Consolas" w:eastAsia="Times New Roman" w:hAnsi="Consolas" w:cs="Times New Roman"/>
-          <w:color w:val="D4D4D4"/>
-          <w:sz w:val="21"/>
-          <w:szCs w:val="21"/>
-        </w:rPr>
-        <w:t>;</w:t>
-      </w:r>
-    </w:p>
-    <w:p>
-      <w:pPr>
-        <w:shd w:val="clear" w:color="auto" w:fill="1F1F1F"/>
-        <w:spacing w:after="0" w:line="285" w:lineRule="atLeast"/>
-        <w:rPr>
-          <w:rFonts w:ascii="Consolas" w:eastAsia="Times New Roman" w:hAnsi="Consolas" w:cs="Times New Roman"/>
-          <w:color w:val="CCCCCC"/>
-          <w:sz w:val="21"/>
-          <w:szCs w:val="21"/>
-        </w:rPr>
-      </w:pPr>
-    </w:p>
-    <w:p>
-      <w:pPr>
-        <w:shd w:val="clear" w:color="auto" w:fill="1F1F1F"/>
-        <w:spacing w:after="0" w:line="285" w:lineRule="atLeast"/>
-        <w:rPr>
-          <w:rFonts w:ascii="Consolas" w:eastAsia="Times New Roman" w:hAnsi="Consolas" w:cs="Times New Roman"/>
-          <w:color w:val="CCCCCC"/>
-          <w:sz w:val="21"/>
-          <w:szCs w:val="21"/>
-        </w:rPr>
-      </w:pPr>
-      <w:r>
-        <w:rPr>
-          <w:rFonts w:ascii="Consolas" w:eastAsia="Times New Roman" w:hAnsi="Consolas" w:cs="Times New Roman"/>
-          <w:color w:val="D4D4D4"/>
-          <w:sz w:val="21"/>
-          <w:szCs w:val="21"/>
-        </w:rPr>
-        <w:t xml:space="preserve">                    </w:t>
-      </w:r>
-      <w:r>
-        <w:rPr>
-          <w:rFonts w:ascii="Consolas" w:eastAsia="Times New Roman" w:hAnsi="Consolas" w:cs="Times New Roman"/>
-          <w:color w:val="4FC1FF"/>
-          <w:sz w:val="21"/>
-          <w:szCs w:val="21"/>
-        </w:rPr>
-        <w:t>$</w:t>
-      </w:r>
-      <w:r>
-        <w:rPr>
-          <w:rFonts w:ascii="Consolas" w:eastAsia="Times New Roman" w:hAnsi="Consolas" w:cs="Times New Roman"/>
-          <w:color w:val="D4D4D4"/>
-          <w:sz w:val="21"/>
-          <w:szCs w:val="21"/>
-        </w:rPr>
-        <w:t>.</w:t>
-      </w:r>
-      <w:r>
-        <w:rPr>
-          <w:rFonts w:ascii="Consolas" w:eastAsia="Times New Roman" w:hAnsi="Consolas" w:cs="Times New Roman"/>
-          <w:color w:val="DCDCAA"/>
-          <w:sz w:val="21"/>
-          <w:szCs w:val="21"/>
-        </w:rPr>
-        <w:t>ajax</w:t>
-      </w:r>
-      <w:r>
-        <w:rPr>
-          <w:rFonts w:ascii="Consolas" w:eastAsia="Times New Roman" w:hAnsi="Consolas" w:cs="Times New Roman"/>
-          <w:color w:val="D4D4D4"/>
-          <w:sz w:val="21"/>
-          <w:szCs w:val="21"/>
-        </w:rPr>
-        <w:t>({</w:t>
-      </w:r>
-    </w:p>
-    <w:p>
-      <w:pPr>
-        <w:shd w:val="clear" w:color="auto" w:fill="1F1F1F"/>
-        <w:spacing w:after="0" w:line="285" w:lineRule="atLeast"/>
-        <w:rPr>
-          <w:rFonts w:ascii="Consolas" w:eastAsia="Times New Roman" w:hAnsi="Consolas" w:cs="Times New Roman"/>
-          <w:color w:val="CCCCCC"/>
-          <w:sz w:val="21"/>
-          <w:szCs w:val="21"/>
-        </w:rPr>
-      </w:pPr>
-      <w:r>
-        <w:rPr>
-          <w:rFonts w:ascii="Consolas" w:eastAsia="Times New Roman" w:hAnsi="Consolas" w:cs="Times New Roman"/>
-          <w:color w:val="D4D4D4"/>
-          <w:sz w:val="21"/>
-          <w:szCs w:val="21"/>
-        </w:rPr>
-        <w:t xml:space="preserve">                        </w:t>
-      </w:r>
-      <w:r>
-        <w:rPr>
-          <w:rFonts w:ascii="Consolas" w:eastAsia="Times New Roman" w:hAnsi="Consolas" w:cs="Times New Roman"/>
-          <w:color w:val="9CDCFE"/>
-          <w:sz w:val="21"/>
-          <w:szCs w:val="21"/>
-        </w:rPr>
-        <w:t>type:</w:t>
-      </w:r>
-      <w:r>
-        <w:rPr>
-          <w:rFonts w:ascii="Consolas" w:eastAsia="Times New Roman" w:hAnsi="Consolas" w:cs="Times New Roman"/>
-          <w:color w:val="D4D4D4"/>
-          <w:sz w:val="21"/>
-          <w:szCs w:val="21"/>
-        </w:rPr>
-        <w:t xml:space="preserve"> </w:t>
-      </w:r>
-      <w:r>
-        <w:rPr>
-          <w:rFonts w:ascii="Consolas" w:eastAsia="Times New Roman" w:hAnsi="Consolas" w:cs="Times New Roman"/>
-          <w:color w:val="CE9178"/>
-          <w:sz w:val="21"/>
-          <w:szCs w:val="21"/>
-        </w:rPr>
-        <w:t>"POST"</w:t>
-      </w:r>
-      <w:r>
-        <w:rPr>
-          <w:rFonts w:ascii="Consolas" w:eastAsia="Times New Roman" w:hAnsi="Consolas" w:cs="Times New Roman"/>
-          <w:color w:val="D4D4D4"/>
-          <w:sz w:val="21"/>
-          <w:szCs w:val="21"/>
-        </w:rPr>
-        <w:t>,</w:t>
-      </w:r>
-    </w:p>
-    <w:p>
-      <w:pPr>
-        <w:shd w:val="clear" w:color="auto" w:fill="1F1F1F"/>
-        <w:spacing w:after="0" w:line="285" w:lineRule="atLeast"/>
-        <w:rPr>
-          <w:rFonts w:ascii="Consolas" w:eastAsia="Times New Roman" w:hAnsi="Consolas" w:cs="Times New Roman"/>
-          <w:color w:val="CCCCCC"/>
-          <w:sz w:val="21"/>
-          <w:szCs w:val="21"/>
-        </w:rPr>
-      </w:pPr>
-      <w:r>
-        <w:rPr>
-          <w:rFonts w:ascii="Consolas" w:eastAsia="Times New Roman" w:hAnsi="Consolas" w:cs="Times New Roman"/>
-          <w:color w:val="D4D4D4"/>
-          <w:sz w:val="21"/>
-          <w:szCs w:val="21"/>
-        </w:rPr>
-        <w:t xml:space="preserve">                        </w:t>
-      </w:r>
-      <w:r>
-        <w:rPr>
-          <w:rFonts w:ascii="Consolas" w:eastAsia="Times New Roman" w:hAnsi="Consolas" w:cs="Times New Roman"/>
-          <w:color w:val="9CDCFE"/>
-          <w:sz w:val="21"/>
-          <w:szCs w:val="21"/>
-        </w:rPr>
-        <w:t>url:</w:t>
-      </w:r>
-      <w:r>
-        <w:rPr>
-          <w:rFonts w:ascii="Consolas" w:eastAsia="Times New Roman" w:hAnsi="Consolas" w:cs="Times New Roman"/>
-          <w:color w:val="D4D4D4"/>
-          <w:sz w:val="21"/>
-          <w:szCs w:val="21"/>
-        </w:rPr>
-        <w:t xml:space="preserve"> </w:t>
-      </w:r>
-      <w:r>
-        <w:rPr>
-          <w:rFonts w:ascii="Consolas" w:eastAsia="Times New Roman" w:hAnsi="Consolas" w:cs="Times New Roman"/>
-          <w:color w:val="CE9178"/>
-          <w:sz w:val="21"/>
-          <w:szCs w:val="21"/>
-        </w:rPr>
-        <w:t>"{{ url_for('stocks.watchlist') }}"</w:t>
-      </w:r>
-      <w:r>
-        <w:rPr>
-          <w:rFonts w:ascii="Consolas" w:eastAsia="Times New Roman" w:hAnsi="Consolas" w:cs="Times New Roman"/>
-          <w:color w:val="D4D4D4"/>
-          <w:sz w:val="21"/>
-          <w:szCs w:val="21"/>
-        </w:rPr>
-        <w:t>,</w:t>
-      </w:r>
-    </w:p>
-    <w:p>
-      <w:pPr>
-        <w:shd w:val="clear" w:color="auto" w:fill="1F1F1F"/>
-        <w:spacing w:after="0" w:line="285" w:lineRule="atLeast"/>
-        <w:rPr>
-          <w:rFonts w:ascii="Consolas" w:eastAsia="Times New Roman" w:hAnsi="Consolas" w:cs="Times New Roman"/>
-          <w:color w:val="CCCCCC"/>
-          <w:sz w:val="21"/>
-          <w:szCs w:val="21"/>
-        </w:rPr>
-      </w:pPr>
-      <w:r>
-        <w:rPr>
-          <w:rFonts w:ascii="Consolas" w:eastAsia="Times New Roman" w:hAnsi="Consolas" w:cs="Times New Roman"/>
-          <w:color w:val="D4D4D4"/>
-          <w:sz w:val="21"/>
-          <w:szCs w:val="21"/>
-        </w:rPr>
-        <w:t xml:space="preserve">                        </w:t>
-      </w:r>
-      <w:r>
-        <w:rPr>
-          <w:rFonts w:ascii="Consolas" w:eastAsia="Times New Roman" w:hAnsi="Consolas" w:cs="Times New Roman"/>
-          <w:color w:val="9CDCFE"/>
-          <w:sz w:val="21"/>
-          <w:szCs w:val="21"/>
-        </w:rPr>
-        <w:t>contentType:</w:t>
-      </w:r>
-      <w:r>
-        <w:rPr>
-          <w:rFonts w:ascii="Consolas" w:eastAsia="Times New Roman" w:hAnsi="Consolas" w:cs="Times New Roman"/>
-          <w:color w:val="D4D4D4"/>
-          <w:sz w:val="21"/>
-          <w:szCs w:val="21"/>
-        </w:rPr>
-        <w:t xml:space="preserve"> </w:t>
-      </w:r>
-      <w:r>
-        <w:rPr>
-          <w:rFonts w:ascii="Consolas" w:eastAsia="Times New Roman" w:hAnsi="Consolas" w:cs="Times New Roman"/>
-          <w:color w:val="CE9178"/>
-          <w:sz w:val="21"/>
-          <w:szCs w:val="21"/>
-        </w:rPr>
-        <w:t>'application/json'</w:t>
-      </w:r>
-      <w:r>
-        <w:rPr>
-          <w:rFonts w:ascii="Consolas" w:eastAsia="Times New Roman" w:hAnsi="Consolas" w:cs="Times New Roman"/>
-          <w:color w:val="D4D4D4"/>
-          <w:sz w:val="21"/>
-          <w:szCs w:val="21"/>
-        </w:rPr>
-        <w:t xml:space="preserve">, </w:t>
-      </w:r>
-    </w:p>
-    <w:p>
-      <w:pPr>
-        <w:shd w:val="clear" w:color="auto" w:fill="1F1F1F"/>
-        <w:spacing w:after="0" w:line="285" w:lineRule="atLeast"/>
-        <w:rPr>
-          <w:rFonts w:ascii="Consolas" w:eastAsia="Times New Roman" w:hAnsi="Consolas" w:cs="Times New Roman"/>
-          <w:color w:val="CCCCCC"/>
-          <w:sz w:val="21"/>
-          <w:szCs w:val="21"/>
-        </w:rPr>
-      </w:pPr>
-      <w:r>
-        <w:rPr>
-          <w:rFonts w:ascii="Consolas" w:eastAsia="Times New Roman" w:hAnsi="Consolas" w:cs="Times New Roman"/>
-          <w:color w:val="D4D4D4"/>
-          <w:sz w:val="21"/>
-          <w:szCs w:val="21"/>
-        </w:rPr>
-        <w:t xml:space="preserve">                        </w:t>
-      </w:r>
-      <w:r>
-        <w:rPr>
-          <w:rFonts w:ascii="Consolas" w:eastAsia="Times New Roman" w:hAnsi="Consolas" w:cs="Times New Roman"/>
-          <w:color w:val="9CDCFE"/>
-          <w:sz w:val="21"/>
-          <w:szCs w:val="21"/>
-        </w:rPr>
-        <w:t>data:</w:t>
-      </w:r>
-      <w:r>
-        <w:rPr>
-          <w:rFonts w:ascii="Consolas" w:eastAsia="Times New Roman" w:hAnsi="Consolas" w:cs="Times New Roman"/>
-          <w:color w:val="D4D4D4"/>
-          <w:sz w:val="21"/>
-          <w:szCs w:val="21"/>
-        </w:rPr>
-        <w:t xml:space="preserve"> </w:t>
-      </w:r>
-      <w:r>
-        <w:rPr>
-          <w:rFonts w:ascii="Consolas" w:eastAsia="Times New Roman" w:hAnsi="Consolas" w:cs="Times New Roman"/>
-          <w:color w:val="9CDCFE"/>
-          <w:sz w:val="21"/>
-          <w:szCs w:val="21"/>
-        </w:rPr>
-        <w:t>JSON</w:t>
-      </w:r>
-      <w:r>
-        <w:rPr>
-          <w:rFonts w:ascii="Consolas" w:eastAsia="Times New Roman" w:hAnsi="Consolas" w:cs="Times New Roman"/>
-          <w:color w:val="D4D4D4"/>
-          <w:sz w:val="21"/>
-          <w:szCs w:val="21"/>
-        </w:rPr>
-        <w:t>.</w:t>
-      </w:r>
-      <w:r>
-        <w:rPr>
-          <w:rFonts w:ascii="Consolas" w:eastAsia="Times New Roman" w:hAnsi="Consolas" w:cs="Times New Roman"/>
-          <w:color w:val="DCDCAA"/>
-          <w:sz w:val="21"/>
-          <w:szCs w:val="21"/>
-        </w:rPr>
-        <w:t>stringify</w:t>
-      </w:r>
-      <w:r>
-        <w:rPr>
-          <w:rFonts w:ascii="Consolas" w:eastAsia="Times New Roman" w:hAnsi="Consolas" w:cs="Times New Roman"/>
-          <w:color w:val="D4D4D4"/>
-          <w:sz w:val="21"/>
-          <w:szCs w:val="21"/>
-        </w:rPr>
-        <w:t xml:space="preserve">({ </w:t>
-      </w:r>
-      <w:r>
-        <w:rPr>
-          <w:rFonts w:ascii="Consolas" w:eastAsia="Times New Roman" w:hAnsi="Consolas" w:cs="Times New Roman"/>
-          <w:color w:val="9CDCFE"/>
-          <w:sz w:val="21"/>
-          <w:szCs w:val="21"/>
-        </w:rPr>
-        <w:t>selectedValue:</w:t>
-      </w:r>
-      <w:r>
-        <w:rPr>
-          <w:rFonts w:ascii="Consolas" w:eastAsia="Times New Roman" w:hAnsi="Consolas" w:cs="Times New Roman"/>
-          <w:color w:val="D4D4D4"/>
-          <w:sz w:val="21"/>
-          <w:szCs w:val="21"/>
-        </w:rPr>
-        <w:t xml:space="preserve"> </w:t>
-      </w:r>
-      <w:r>
-        <w:rPr>
-          <w:rFonts w:ascii="Consolas" w:eastAsia="Times New Roman" w:hAnsi="Consolas" w:cs="Times New Roman"/>
-          <w:color w:val="4FC1FF"/>
-          <w:sz w:val="21"/>
-          <w:szCs w:val="21"/>
-        </w:rPr>
-        <w:t>selectedValue</w:t>
-      </w:r>
-      <w:r>
-        <w:rPr>
-          <w:rFonts w:ascii="Consolas" w:eastAsia="Times New Roman" w:hAnsi="Consolas" w:cs="Times New Roman"/>
-          <w:color w:val="D4D4D4"/>
-          <w:sz w:val="21"/>
-          <w:szCs w:val="21"/>
-        </w:rPr>
-        <w:t xml:space="preserve"> }), </w:t>
-      </w:r>
-    </w:p>
-    <w:p>
-      <w:pPr>
-        <w:shd w:val="clear" w:color="auto" w:fill="1F1F1F"/>
-        <w:spacing w:after="0" w:line="285" w:lineRule="atLeast"/>
-        <w:rPr>
-          <w:rFonts w:ascii="Consolas" w:eastAsia="Times New Roman" w:hAnsi="Consolas" w:cs="Times New Roman"/>
-          <w:color w:val="CCCCCC"/>
-          <w:sz w:val="21"/>
-          <w:szCs w:val="21"/>
-        </w:rPr>
-      </w:pPr>
-      <w:r>
-        <w:rPr>
-          <w:rFonts w:ascii="Consolas" w:eastAsia="Times New Roman" w:hAnsi="Consolas" w:cs="Times New Roman"/>
-          <w:color w:val="D4D4D4"/>
-          <w:sz w:val="21"/>
-          <w:szCs w:val="21"/>
-        </w:rPr>
-        <w:t xml:space="preserve">                        </w:t>
-      </w:r>
-      <w:r>
-        <w:rPr>
-          <w:rFonts w:ascii="Consolas" w:eastAsia="Times New Roman" w:hAnsi="Consolas" w:cs="Times New Roman"/>
-          <w:color w:val="DCDCAA"/>
-          <w:sz w:val="21"/>
-          <w:szCs w:val="21"/>
-        </w:rPr>
-        <w:t>success</w:t>
-      </w:r>
-      <w:r>
-        <w:rPr>
-          <w:rFonts w:ascii="Consolas" w:eastAsia="Times New Roman" w:hAnsi="Consolas" w:cs="Times New Roman"/>
-          <w:color w:val="9CDCFE"/>
-          <w:sz w:val="21"/>
-          <w:szCs w:val="21"/>
-        </w:rPr>
-        <w:t>:</w:t>
-      </w:r>
-      <w:r>
-        <w:rPr>
-          <w:rFonts w:ascii="Consolas" w:eastAsia="Times New Roman" w:hAnsi="Consolas" w:cs="Times New Roman"/>
-          <w:color w:val="D4D4D4"/>
-          <w:sz w:val="21"/>
-          <w:szCs w:val="21"/>
-        </w:rPr>
-        <w:t xml:space="preserve"> </w:t>
-      </w:r>
-      <w:r>
-        <w:rPr>
-          <w:rFonts w:ascii="Consolas" w:eastAsia="Times New Roman" w:hAnsi="Consolas" w:cs="Times New Roman"/>
-          <w:color w:val="569CD6"/>
-          <w:sz w:val="21"/>
-          <w:szCs w:val="21"/>
-        </w:rPr>
-        <w:t>function</w:t>
-      </w:r>
-      <w:r>
-        <w:rPr>
-          <w:rFonts w:ascii="Consolas" w:eastAsia="Times New Roman" w:hAnsi="Consolas" w:cs="Times New Roman"/>
-          <w:color w:val="D4D4D4"/>
-          <w:sz w:val="21"/>
-          <w:szCs w:val="21"/>
-        </w:rPr>
-        <w:t>(</w:t>
-      </w:r>
-      <w:r>
-        <w:rPr>
-          <w:rFonts w:ascii="Consolas" w:eastAsia="Times New Roman" w:hAnsi="Consolas" w:cs="Times New Roman"/>
-          <w:color w:val="9CDCFE"/>
-          <w:sz w:val="21"/>
-          <w:szCs w:val="21"/>
-        </w:rPr>
-        <w:t>data</w:t>
-      </w:r>
-      <w:r>
-        <w:rPr>
-          <w:rFonts w:ascii="Consolas" w:eastAsia="Times New Roman" w:hAnsi="Consolas" w:cs="Times New Roman"/>
-          <w:color w:val="D4D4D4"/>
-          <w:sz w:val="21"/>
-          <w:szCs w:val="21"/>
-        </w:rPr>
-        <w:t>){</w:t>
-      </w:r>
-    </w:p>
-    <w:p>
-      <w:pPr>
-        <w:shd w:val="clear" w:color="auto" w:fill="1F1F1F"/>
-        <w:spacing w:after="0" w:line="285" w:lineRule="atLeast"/>
-        <w:rPr>
-          <w:rFonts w:ascii="Consolas" w:eastAsia="Times New Roman" w:hAnsi="Consolas" w:cs="Times New Roman"/>
-          <w:color w:val="CCCCCC"/>
-          <w:sz w:val="21"/>
-          <w:szCs w:val="21"/>
-        </w:rPr>
-      </w:pPr>
-      <w:r>
-        <w:rPr>
-          <w:rFonts w:ascii="Consolas" w:eastAsia="Times New Roman" w:hAnsi="Consolas" w:cs="Times New Roman"/>
-          <w:color w:val="D4D4D4"/>
-          <w:sz w:val="21"/>
-          <w:szCs w:val="21"/>
-        </w:rPr>
-        <w:t xml:space="preserve">                            </w:t>
-      </w:r>
-      <w:r>
-        <w:rPr>
-          <w:rFonts w:ascii="Consolas" w:eastAsia="Times New Roman" w:hAnsi="Consolas" w:cs="Times New Roman"/>
-          <w:color w:val="9CDCFE"/>
-          <w:sz w:val="21"/>
-          <w:szCs w:val="21"/>
-        </w:rPr>
-        <w:t>console</w:t>
-      </w:r>
-      <w:r>
-        <w:rPr>
-          <w:rFonts w:ascii="Consolas" w:eastAsia="Times New Roman" w:hAnsi="Consolas" w:cs="Times New Roman"/>
-          <w:color w:val="D4D4D4"/>
-          <w:sz w:val="21"/>
-          <w:szCs w:val="21"/>
-        </w:rPr>
-        <w:t>.</w:t>
-      </w:r>
-      <w:r>
-        <w:rPr>
-          <w:rFonts w:ascii="Consolas" w:eastAsia="Times New Roman" w:hAnsi="Consolas" w:cs="Times New Roman"/>
-          <w:color w:val="DCDCAA"/>
-          <w:sz w:val="21"/>
-          <w:szCs w:val="21"/>
-        </w:rPr>
-        <w:t>log</w:t>
-      </w:r>
-      <w:r>
-        <w:rPr>
-          <w:rFonts w:ascii="Consolas" w:eastAsia="Times New Roman" w:hAnsi="Consolas" w:cs="Times New Roman"/>
-          <w:color w:val="D4D4D4"/>
-          <w:sz w:val="21"/>
-          <w:szCs w:val="21"/>
-        </w:rPr>
-        <w:t>(</w:t>
-      </w:r>
-      <w:r>
-        <w:rPr>
-          <w:rFonts w:ascii="Consolas" w:eastAsia="Times New Roman" w:hAnsi="Consolas" w:cs="Times New Roman"/>
-          <w:color w:val="CE9178"/>
-          <w:sz w:val="21"/>
-          <w:szCs w:val="21"/>
-        </w:rPr>
-        <w:t>""</w:t>
-      </w:r>
-      <w:r>
-        <w:rPr>
-          <w:rFonts w:ascii="Consolas" w:eastAsia="Times New Roman" w:hAnsi="Consolas" w:cs="Times New Roman"/>
-          <w:color w:val="D4D4D4"/>
-          <w:sz w:val="21"/>
-          <w:szCs w:val="21"/>
-        </w:rPr>
-        <w:t>);</w:t>
-      </w:r>
-    </w:p>
-    <w:p>
-      <w:pPr>
-        <w:shd w:val="clear" w:color="auto" w:fill="1F1F1F"/>
-        <w:spacing w:after="0" w:line="285" w:lineRule="atLeast"/>
-        <w:rPr>
-          <w:rFonts w:ascii="Consolas" w:eastAsia="Times New Roman" w:hAnsi="Consolas" w:cs="Times New Roman"/>
-          <w:color w:val="CCCCCC"/>
-          <w:sz w:val="21"/>
-          <w:szCs w:val="21"/>
-        </w:rPr>
-      </w:pPr>
-      <w:r>
-        <w:rPr>
-          <w:rFonts w:ascii="Consolas" w:eastAsia="Times New Roman" w:hAnsi="Consolas" w:cs="Times New Roman"/>
-          <w:color w:val="D4D4D4"/>
-          <w:sz w:val="21"/>
-          <w:szCs w:val="21"/>
-        </w:rPr>
-        <w:t>                        }</w:t>
-      </w:r>
-    </w:p>
-    <w:p>
-      <w:pPr>
-        <w:shd w:val="clear" w:color="auto" w:fill="1F1F1F"/>
-        <w:spacing w:after="0" w:line="285" w:lineRule="atLeast"/>
-        <w:rPr>
-          <w:rFonts w:ascii="Consolas" w:eastAsia="Times New Roman" w:hAnsi="Consolas" w:cs="Times New Roman"/>
-          <w:color w:val="CCCCCC"/>
-          <w:sz w:val="21"/>
-          <w:szCs w:val="21"/>
-        </w:rPr>
-      </w:pPr>
-      <w:r>
-        <w:rPr>
-          <w:rFonts w:ascii="Consolas" w:eastAsia="Times New Roman" w:hAnsi="Consolas" w:cs="Times New Roman"/>
-          <w:color w:val="D4D4D4"/>
-          <w:sz w:val="21"/>
-          <w:szCs w:val="21"/>
-        </w:rPr>
-        <w:t>                    });</w:t>
-      </w:r>
-    </w:p>
-    <w:p>
-      <w:pPr>
-        <w:shd w:val="clear" w:color="auto" w:fill="1F1F1F"/>
-        <w:spacing w:after="0" w:line="285" w:lineRule="atLeast"/>
-        <w:rPr>
-          <w:rFonts w:ascii="Consolas" w:eastAsia="Times New Roman" w:hAnsi="Consolas" w:cs="Times New Roman"/>
-          <w:color w:val="CCCCCC"/>
-          <w:sz w:val="21"/>
-          <w:szCs w:val="21"/>
-        </w:rPr>
-      </w:pPr>
-      <w:r>
-        <w:rPr>
-          <w:rFonts w:ascii="Consolas" w:eastAsia="Times New Roman" w:hAnsi="Consolas" w:cs="Times New Roman"/>
-          <w:color w:val="D4D4D4"/>
-          <w:sz w:val="21"/>
-          <w:szCs w:val="21"/>
-        </w:rPr>
-        <w:t>                });</w:t>
-      </w:r>
-    </w:p>
-    <w:p>
-      <w:pPr>
-        <w:shd w:val="clear" w:color="auto" w:fill="1F1F1F"/>
-        <w:spacing w:after="0" w:line="285" w:lineRule="atLeast"/>
-        <w:rPr>
-          <w:rFonts w:ascii="Consolas" w:eastAsia="Times New Roman" w:hAnsi="Consolas" w:cs="Times New Roman"/>
-          <w:color w:val="CCCCCC"/>
-          <w:sz w:val="21"/>
-          <w:szCs w:val="21"/>
-        </w:rPr>
-      </w:pPr>
-      <w:r>
-        <w:rPr>
-          <w:rFonts w:ascii="Consolas" w:eastAsia="Times New Roman" w:hAnsi="Consolas" w:cs="Times New Roman"/>
-          <w:color w:val="D4D4D4"/>
-          <w:sz w:val="21"/>
-          <w:szCs w:val="21"/>
-        </w:rPr>
-        <w:t xml:space="preserve">            </w:t>
-      </w:r>
-      <w:r>
-        <w:rPr>
-          <w:rFonts w:ascii="Consolas" w:eastAsia="Times New Roman" w:hAnsi="Consolas" w:cs="Times New Roman"/>
-          <w:color w:val="808080"/>
-          <w:sz w:val="21"/>
-          <w:szCs w:val="21"/>
-        </w:rPr>
-        <w:t>&lt;/</w:t>
-      </w:r>
-      <w:r>
-        <w:rPr>
-          <w:rFonts w:ascii="Consolas" w:eastAsia="Times New Roman" w:hAnsi="Consolas" w:cs="Times New Roman"/>
-          <w:color w:val="569CD6"/>
-          <w:sz w:val="21"/>
-          <w:szCs w:val="21"/>
-        </w:rPr>
-        <w:t>script</w:t>
-      </w:r>
-      <w:r>
-        <w:rPr>
-          <w:rFonts w:ascii="Consolas" w:eastAsia="Times New Roman" w:hAnsi="Consolas" w:cs="Times New Roman"/>
-          <w:color w:val="808080"/>
-          <w:sz w:val="21"/>
-          <w:szCs w:val="21"/>
-        </w:rPr>
-        <w:t>&gt;</w:t>
-      </w:r>
-    </w:p>
-    <w:p>
-      <w:pPr>
-        <w:rPr>
-          <w:noProof/>
-        </w:rPr>
-      </w:pPr>
-    </w:p>
-    <w:p>
-      <w:pPr>
-        <w:rPr>
-          <w:noProof/>
-        </w:rPr>
-      </w:pPr>
-    </w:p>
-    <w:p>
-      <w:pPr>
-        <w:rPr>
-          <w:noProof/>
-        </w:rPr>
-      </w:pPr>
-      <w:r>
-        <w:rPr>
-          <w:noProof/>
-        </w:rPr>
-        <w:drawing>
-          <wp:inline distT="0" distB="0" distL="0" distR="0" wp14:anchorId="1CCE3D6E" wp14:editId="3084176D">
-            <wp:extent cx="5360769" cy="2657475"/>
-            <wp:effectExtent l="0" t="0" r="0" b="0"/>
-            <wp:docPr id="1694542521" name="Picture 1" descr="A screen shot of a whiteboard&#10;&#10;Description automatically generated"/>
-            <wp:cNvGraphicFramePr>
-              <a:graphicFrameLocks xmlns:a="http://schemas.openxmlformats.org/drawingml/2006/main" noChangeAspect="1"/>
-            </wp:cNvGraphicFramePr>
-            <a:graphic xmlns:a="http://schemas.openxmlformats.org/drawingml/2006/main">
-              <a:graphicData uri="http://schemas.openxmlformats.org/drawingml/2006/picture">
-                <pic:pic xmlns:pic="http://schemas.openxmlformats.org/drawingml/2006/picture">
-                  <pic:nvPicPr>
-                    <pic:cNvPr id="1694542521" name="Picture 1" descr="A screen shot of a whiteboard&#10;&#10;Description automatically generated"/>
-                    <pic:cNvPicPr/>
-                  </pic:nvPicPr>
-                  <pic:blipFill>
-                    <a:blip r:embed="rId4"/>
-                    <a:stretch>
-                      <a:fillRect/>
-                    </a:stretch>
-                  </pic:blipFill>
-                  <pic:spPr>
-                    <a:xfrm>
-                      <a:off x="0" y="0"/>
-                      <a:ext cx="5362353" cy="2658260"/>
-                    </a:xfrm>
-                    <a:prstGeom prst="rect">
-                      <a:avLst/>
-                    </a:prstGeom>
-                  </pic:spPr>
-                </pic:pic>
-              </a:graphicData>
-            </a:graphic>
-          </wp:inline>
-        </w:drawing>
-      </w:r>
-    </w:p>
-    <w:p>
-      <w:pPr>
-        <w:rPr>
-          <w:noProof/>
-        </w:rPr>
-      </w:pPr>
-      <w:r>
-        <w:rPr>
-          <w:noProof/>
-        </w:rPr>
-        <w:drawing>
-          <wp:inline distT="0" distB="0" distL="0" distR="0" wp14:anchorId="618C6169" wp14:editId="41C4F820">
-            <wp:extent cx="5943600" cy="685800"/>
-            <wp:effectExtent l="0" t="0" r="0" b="0"/>
-            <wp:docPr id="2057154190" name="Picture 1"/>
-            <wp:cNvGraphicFramePr>
-              <a:graphicFrameLocks xmlns:a="http://schemas.openxmlformats.org/drawingml/2006/main" noChangeAspect="1"/>
-            </wp:cNvGraphicFramePr>
-            <a:graphic xmlns:a="http://schemas.openxmlformats.org/drawingml/2006/main">
-              <a:graphicData uri="http://schemas.openxmlformats.org/drawingml/2006/picture">
-                <pic:pic xmlns:pic="http://schemas.openxmlformats.org/drawingml/2006/picture">
-                  <pic:nvPicPr>
-                    <pic:cNvPr id="2057154190" name=""/>
-                    <pic:cNvPicPr/>
-                  </pic:nvPicPr>
-                  <pic:blipFill>
-                    <a:blip r:embed="rId5"/>
-                    <a:stretch>
-                      <a:fillRect/>
-                    </a:stretch>
-                  </pic:blipFill>
-                  <pic:spPr>
-                    <a:xfrm>
-                      <a:off x="0" y="0"/>
-                      <a:ext cx="5943600" cy="685800"/>
-                    </a:xfrm>
-                    <a:prstGeom prst="rect">
-                      <a:avLst/>
-                    </a:prstGeom>
-                  </pic:spPr>
-                </pic:pic>
-              </a:graphicData>
-            </a:graphic>
-          </wp:inline>
-        </w:drawing>
-      </w:r>
-    </w:p>
-    <w:p>
-      <w:pPr>
-        <w:rPr>
-          <w:noProof/>
-        </w:rPr>
-      </w:pPr>
-      <w:r>
-        <w:rPr>
-          <w:noProof/>
-        </w:rPr>
-        <w:lastRenderedPageBreak/>
-        <w:drawing>
-          <wp:inline distT="0" distB="0" distL="0" distR="0" wp14:anchorId="2709AE89" wp14:editId="0E1A0830">
-            <wp:extent cx="5943600" cy="1697990"/>
-            <wp:effectExtent l="0" t="0" r="0" b="0"/>
-            <wp:docPr id="1130472564" name="Picture 1" descr="A screenshot of a computer screen&#10;&#10;Description automatically generated"/>
-            <wp:cNvGraphicFramePr>
-              <a:graphicFrameLocks xmlns:a="http://schemas.openxmlformats.org/drawingml/2006/main" noChangeAspect="1"/>
-            </wp:cNvGraphicFramePr>
-            <a:graphic xmlns:a="http://schemas.openxmlformats.org/drawingml/2006/main">
-              <a:graphicData uri="http://schemas.openxmlformats.org/drawingml/2006/picture">
-                <pic:pic xmlns:pic="http://schemas.openxmlformats.org/drawingml/2006/picture">
-                  <pic:nvPicPr>
-                    <pic:cNvPr id="1130472564" name="Picture 1" descr="A screenshot of a computer screen&#10;&#10;Description automatically generated"/>
-                    <pic:cNvPicPr/>
-                  </pic:nvPicPr>
-                  <pic:blipFill>
-                    <a:blip r:embed="rId6"/>
-                    <a:stretch>
-                      <a:fillRect/>
-                    </a:stretch>
-                  </pic:blipFill>
-                  <pic:spPr>
-                    <a:xfrm>
-                      <a:off x="0" y="0"/>
-                      <a:ext cx="5943600" cy="1697990"/>
-                    </a:xfrm>
-                    <a:prstGeom prst="rect">
-                      <a:avLst/>
-                    </a:prstGeom>
-                  </pic:spPr>
-                </pic:pic>
-              </a:graphicData>
-            </a:graphic>
-          </wp:inline>
-        </w:drawing>
-      </w:r>
+        <w:rPr>
+          <w:noProof/>
+        </w:rPr>
+      </w:pPr>
+      <w:r>
+        <w:rPr>
+          <w:noProof/>
+        </w:rPr>
+        <w:t>TODO:</w:t>
+      </w:r>
+    </w:p>
+    <w:p>
+      <w:pPr>
+        <w:rPr>
+          <w:noProof/>
+        </w:rPr>
+      </w:pPr>
+      <w:r>
+        <w:rPr>
+          <w:noProof/>
+        </w:rPr>
+        <w:t>1. Make option scanner header (and calls / puts tags) sticky when scrolling</w:t>
+      </w:r>
+    </w:p>
+    <w:p>
+      <w:pPr>
+        <w:rPr>
+          <w:noProof/>
+        </w:rPr>
+      </w:pPr>
+    </w:p>
+    <w:p>
+      <w:pPr>
+        <w:rPr>
+          <w:noProof/>
+        </w:rPr>
+      </w:pPr>
+    </w:p>
+    <w:p>
+      <w:pPr>
+        <w:rPr>
+          <w:noProof/>
+        </w:rPr>
+      </w:pPr>
+    </w:p>
+    <w:p>
+      <w:pPr>
+        <w:rPr>
+          <w:noProof/>
+        </w:rPr>
+      </w:pPr>
     </w:p>
     <w:p>
       <w:pPr>
@@ -2922,7 +1899,7 @@
                     <pic:cNvPicPr/>
                   </pic:nvPicPr>
                   <pic:blipFill rotWithShape="1">
-                    <a:blip r:embed="rId7"/>
+                    <a:blip r:embed="rId4"/>
                     <a:srcRect r="37007" b="-227"/>
                     <a:stretch/>
                   </pic:blipFill>
@@ -2975,7 +1952,7 @@
                     <pic:cNvPicPr/>
                   </pic:nvPicPr>
                   <pic:blipFill>
-                    <a:blip r:embed="rId8"/>
+                    <a:blip r:embed="rId5"/>
                     <a:stretch>
                       <a:fillRect/>
                     </a:stretch>
@@ -3336,7 +2313,7 @@
                     <pic:cNvPicPr/>
                   </pic:nvPicPr>
                   <pic:blipFill>
-                    <a:blip r:embed="rId9"/>
+                    <a:blip r:embed="rId6"/>
                     <a:stretch>
                       <a:fillRect/>
                     </a:stretch>
@@ -3378,7 +2355,7 @@
                     <pic:cNvPicPr/>
                   </pic:nvPicPr>
                   <pic:blipFill>
-                    <a:blip r:embed="rId10"/>
+                    <a:blip r:embed="rId7"/>
                     <a:stretch>
                       <a:fillRect/>
                     </a:stretch>
@@ -3418,7 +2395,7 @@
                     <pic:cNvPicPr/>
                   </pic:nvPicPr>
                   <pic:blipFill>
-                    <a:blip r:embed="rId11"/>
+                    <a:blip r:embed="rId8"/>
                     <a:stretch>
                       <a:fillRect/>
                     </a:stretch>
@@ -3527,6 +2504,9 @@
     </w:p>
     <w:p>
       <w:r>
+        <w:rPr>
+          <w:noProof/>
+        </w:rPr>
         <w:drawing>
           <wp:inline distT="0" distB="0" distL="0" distR="0" wp14:anchorId="554ECAE7" wp14:editId="65DA5420">
             <wp:extent cx="2726191" cy="2958860"/>
@@ -3543,7 +2523,7 @@
                     <pic:cNvPicPr/>
                   </pic:nvPicPr>
                   <pic:blipFill>
-                    <a:blip r:embed="rId12"/>
+                    <a:blip r:embed="rId9"/>
                     <a:stretch>
                       <a:fillRect/>
                     </a:stretch>
@@ -3574,6 +2554,9 @@
     </w:p>
     <w:p>
       <w:r>
+        <w:rPr>
+          <w:noProof/>
+        </w:rPr>
         <w:lastRenderedPageBreak/>
         <w:drawing>
           <wp:inline distT="0" distB="0" distL="0" distR="0" wp14:anchorId="05A7AE22" wp14:editId="6B71309A">
@@ -3591,7 +2574,7 @@
                     <pic:cNvPicPr/>
                   </pic:nvPicPr>
                   <pic:blipFill>
-                    <a:blip r:embed="rId13"/>
+                    <a:blip r:embed="rId10"/>
                     <a:stretch>
                       <a:fillRect/>
                     </a:stretch>

</xml_diff>

<commit_message>
sorta wack. Javascript that almost adds/removes fields but might not be worth pursuing unless I want pass json string to backend
</commit_message>
<xml_diff>
--- a/option-scanner ideas_1.docx
+++ b/option-scanner ideas_1.docx
@@ -37,6 +37,315 @@
     </w:p>
     <w:p>
       <w:pPr>
+        <w:shd w:val="clear" w:color="auto" w:fill="1F1F1F"/>
+        <w:spacing w:after="0" w:line="285" w:lineRule="atLeast"/>
+        <w:rPr>
+          <w:rFonts w:ascii="Consolas" w:eastAsia="Times New Roman" w:hAnsi="Consolas" w:cs="Times New Roman"/>
+          <w:color w:val="CCCCCC"/>
+          <w:sz w:val="21"/>
+          <w:szCs w:val="21"/>
+        </w:rPr>
+      </w:pPr>
+      <w:r>
+        <w:rPr>
+          <w:rFonts w:ascii="Consolas" w:eastAsia="Times New Roman" w:hAnsi="Consolas" w:cs="Times New Roman"/>
+          <w:color w:val="D4D4D4"/>
+          <w:sz w:val="21"/>
+          <w:szCs w:val="21"/>
+        </w:rPr>
+        <w:t>                    {</w:t>
+      </w:r>
+    </w:p>
+    <w:p>
+      <w:pPr>
+        <w:shd w:val="clear" w:color="auto" w:fill="1F1F1F"/>
+        <w:spacing w:after="0" w:line="285" w:lineRule="atLeast"/>
+        <w:rPr>
+          <w:rFonts w:ascii="Consolas" w:eastAsia="Times New Roman" w:hAnsi="Consolas" w:cs="Times New Roman"/>
+          <w:color w:val="CCCCCC"/>
+          <w:sz w:val="21"/>
+          <w:szCs w:val="21"/>
+        </w:rPr>
+      </w:pPr>
+      <w:r>
+        <w:rPr>
+          <w:rFonts w:ascii="Consolas" w:eastAsia="Times New Roman" w:hAnsi="Consolas" w:cs="Times New Roman"/>
+          <w:color w:val="D4D4D4"/>
+          <w:sz w:val="21"/>
+          <w:szCs w:val="21"/>
+        </w:rPr>
+        <w:t xml:space="preserve">                    </w:t>
+      </w:r>
+      <w:r>
+        <w:rPr>
+          <w:rFonts w:ascii="Consolas" w:eastAsia="Times New Roman" w:hAnsi="Consolas" w:cs="Times New Roman"/>
+          <w:color w:val="9CDCFE"/>
+          <w:sz w:val="21"/>
+          <w:szCs w:val="21"/>
+        </w:rPr>
+        <w:t>label:</w:t>
+      </w:r>
+      <w:r>
+        <w:rPr>
+          <w:rFonts w:ascii="Consolas" w:eastAsia="Times New Roman" w:hAnsi="Consolas" w:cs="Times New Roman"/>
+          <w:color w:val="D4D4D4"/>
+          <w:sz w:val="21"/>
+          <w:szCs w:val="21"/>
+        </w:rPr>
+        <w:t xml:space="preserve"> </w:t>
+      </w:r>
+      <w:r>
+        <w:rPr>
+          <w:rFonts w:ascii="Consolas" w:eastAsia="Times New Roman" w:hAnsi="Consolas" w:cs="Times New Roman"/>
+          <w:color w:val="CE9178"/>
+          <w:sz w:val="21"/>
+          <w:szCs w:val="21"/>
+        </w:rPr>
+        <w:t>'Max Pain'</w:t>
+      </w:r>
+      <w:r>
+        <w:rPr>
+          <w:rFonts w:ascii="Consolas" w:eastAsia="Times New Roman" w:hAnsi="Consolas" w:cs="Times New Roman"/>
+          <w:color w:val="D4D4D4"/>
+          <w:sz w:val="21"/>
+          <w:szCs w:val="21"/>
+        </w:rPr>
+        <w:t>,</w:t>
+      </w:r>
+    </w:p>
+    <w:p>
+      <w:pPr>
+        <w:shd w:val="clear" w:color="auto" w:fill="1F1F1F"/>
+        <w:spacing w:after="0" w:line="285" w:lineRule="atLeast"/>
+        <w:rPr>
+          <w:rFonts w:ascii="Consolas" w:eastAsia="Times New Roman" w:hAnsi="Consolas" w:cs="Times New Roman"/>
+          <w:color w:val="CCCCCC"/>
+          <w:sz w:val="21"/>
+          <w:szCs w:val="21"/>
+        </w:rPr>
+      </w:pPr>
+      <w:r>
+        <w:rPr>
+          <w:rFonts w:ascii="Consolas" w:eastAsia="Times New Roman" w:hAnsi="Consolas" w:cs="Times New Roman"/>
+          <w:color w:val="D4D4D4"/>
+          <w:sz w:val="21"/>
+          <w:szCs w:val="21"/>
+        </w:rPr>
+        <w:t xml:space="preserve">                    </w:t>
+      </w:r>
+      <w:r>
+        <w:rPr>
+          <w:rFonts w:ascii="Consolas" w:eastAsia="Times New Roman" w:hAnsi="Consolas" w:cs="Times New Roman"/>
+          <w:color w:val="9CDCFE"/>
+          <w:sz w:val="21"/>
+          <w:szCs w:val="21"/>
+        </w:rPr>
+        <w:t>data:</w:t>
+      </w:r>
+      <w:r>
+        <w:rPr>
+          <w:rFonts w:ascii="Consolas" w:eastAsia="Times New Roman" w:hAnsi="Consolas" w:cs="Times New Roman"/>
+          <w:color w:val="D4D4D4"/>
+          <w:sz w:val="21"/>
+          <w:szCs w:val="21"/>
+        </w:rPr>
+        <w:t xml:space="preserve"> {{ </w:t>
+      </w:r>
+      <w:r>
+        <w:rPr>
+          <w:rFonts w:ascii="Consolas" w:eastAsia="Times New Roman" w:hAnsi="Consolas" w:cs="Times New Roman"/>
+          <w:color w:val="9CDCFE"/>
+          <w:sz w:val="21"/>
+          <w:szCs w:val="21"/>
+        </w:rPr>
+        <w:t>values</w:t>
+      </w:r>
+      <w:r>
+        <w:rPr>
+          <w:rFonts w:ascii="Consolas" w:eastAsia="Times New Roman" w:hAnsi="Consolas" w:cs="Times New Roman"/>
+          <w:color w:val="D4D4D4"/>
+          <w:sz w:val="21"/>
+          <w:szCs w:val="21"/>
+        </w:rPr>
+        <w:t xml:space="preserve"> | </w:t>
+      </w:r>
+      <w:r>
+        <w:rPr>
+          <w:rFonts w:ascii="Consolas" w:eastAsia="Times New Roman" w:hAnsi="Consolas" w:cs="Times New Roman"/>
+          <w:color w:val="9CDCFE"/>
+          <w:sz w:val="21"/>
+          <w:szCs w:val="21"/>
+        </w:rPr>
+        <w:t>safe</w:t>
+      </w:r>
+      <w:r>
+        <w:rPr>
+          <w:rFonts w:ascii="Consolas" w:eastAsia="Times New Roman" w:hAnsi="Consolas" w:cs="Times New Roman"/>
+          <w:color w:val="D4D4D4"/>
+          <w:sz w:val="21"/>
+          <w:szCs w:val="21"/>
+        </w:rPr>
+        <w:t xml:space="preserve"> }},</w:t>
+      </w:r>
+    </w:p>
+    <w:p>
+      <w:pPr>
+        <w:shd w:val="clear" w:color="auto" w:fill="1F1F1F"/>
+        <w:spacing w:after="0" w:line="285" w:lineRule="atLeast"/>
+        <w:rPr>
+          <w:rFonts w:ascii="Consolas" w:eastAsia="Times New Roman" w:hAnsi="Consolas" w:cs="Times New Roman"/>
+          <w:color w:val="CCCCCC"/>
+          <w:sz w:val="21"/>
+          <w:szCs w:val="21"/>
+        </w:rPr>
+      </w:pPr>
+      <w:r>
+        <w:rPr>
+          <w:rFonts w:ascii="Consolas" w:eastAsia="Times New Roman" w:hAnsi="Consolas" w:cs="Times New Roman"/>
+          <w:color w:val="D4D4D4"/>
+          <w:sz w:val="21"/>
+          <w:szCs w:val="21"/>
+        </w:rPr>
+        <w:t xml:space="preserve">                    </w:t>
+      </w:r>
+      <w:r>
+        <w:rPr>
+          <w:rFonts w:ascii="Consolas" w:eastAsia="Times New Roman" w:hAnsi="Consolas" w:cs="Times New Roman"/>
+          <w:color w:val="9CDCFE"/>
+          <w:sz w:val="21"/>
+          <w:szCs w:val="21"/>
+        </w:rPr>
+        <w:t>backgroundColor:</w:t>
+      </w:r>
+      <w:r>
+        <w:rPr>
+          <w:rFonts w:ascii="Consolas" w:eastAsia="Times New Roman" w:hAnsi="Consolas" w:cs="Times New Roman"/>
+          <w:color w:val="D4D4D4"/>
+          <w:sz w:val="21"/>
+          <w:szCs w:val="21"/>
+        </w:rPr>
+        <w:t xml:space="preserve"> {{ </w:t>
+      </w:r>
+      <w:r>
+        <w:rPr>
+          <w:rFonts w:ascii="Consolas" w:eastAsia="Times New Roman" w:hAnsi="Consolas" w:cs="Times New Roman"/>
+          <w:color w:val="9CDCFE"/>
+          <w:sz w:val="21"/>
+          <w:szCs w:val="21"/>
+        </w:rPr>
+        <w:t>background_colors</w:t>
+      </w:r>
+      <w:r>
+        <w:rPr>
+          <w:rFonts w:ascii="Consolas" w:eastAsia="Times New Roman" w:hAnsi="Consolas" w:cs="Times New Roman"/>
+          <w:color w:val="D4D4D4"/>
+          <w:sz w:val="21"/>
+          <w:szCs w:val="21"/>
+        </w:rPr>
+        <w:t xml:space="preserve"> | </w:t>
+      </w:r>
+      <w:r>
+        <w:rPr>
+          <w:rFonts w:ascii="Consolas" w:eastAsia="Times New Roman" w:hAnsi="Consolas" w:cs="Times New Roman"/>
+          <w:color w:val="9CDCFE"/>
+          <w:sz w:val="21"/>
+          <w:szCs w:val="21"/>
+        </w:rPr>
+        <w:t>safe</w:t>
+      </w:r>
+      <w:r>
+        <w:rPr>
+          <w:rFonts w:ascii="Consolas" w:eastAsia="Times New Roman" w:hAnsi="Consolas" w:cs="Times New Roman"/>
+          <w:color w:val="D4D4D4"/>
+          <w:sz w:val="21"/>
+          <w:szCs w:val="21"/>
+        </w:rPr>
+        <w:t xml:space="preserve"> }}</w:t>
+      </w:r>
+    </w:p>
+    <w:p>
+      <w:pPr>
+        <w:shd w:val="clear" w:color="auto" w:fill="1F1F1F"/>
+        <w:spacing w:after="0" w:line="285" w:lineRule="atLeast"/>
+        <w:rPr>
+          <w:rFonts w:ascii="Consolas" w:eastAsia="Times New Roman" w:hAnsi="Consolas" w:cs="Times New Roman"/>
+          <w:color w:val="CCCCCC"/>
+          <w:sz w:val="21"/>
+          <w:szCs w:val="21"/>
+        </w:rPr>
+      </w:pPr>
+      <w:r>
+        <w:rPr>
+          <w:rFonts w:ascii="Consolas" w:eastAsia="Times New Roman" w:hAnsi="Consolas" w:cs="Times New Roman"/>
+          <w:color w:val="D4D4D4"/>
+          <w:sz w:val="21"/>
+          <w:szCs w:val="21"/>
+        </w:rPr>
+        <w:t xml:space="preserve">                    </w:t>
+      </w:r>
+      <w:r>
+        <w:rPr>
+          <w:rFonts w:ascii="Consolas" w:eastAsia="Times New Roman" w:hAnsi="Consolas" w:cs="Times New Roman"/>
+          <w:color w:val="6A9955"/>
+          <w:sz w:val="21"/>
+          <w:szCs w:val="21"/>
+        </w:rPr>
+        <w:t>// 'rgba(54, 162, 235, 0.5)'</w:t>
+      </w:r>
+    </w:p>
+    <w:p>
+      <w:pPr>
+        <w:shd w:val="clear" w:color="auto" w:fill="1F1F1F"/>
+        <w:spacing w:after="0" w:line="285" w:lineRule="atLeast"/>
+        <w:rPr>
+          <w:rFonts w:ascii="Consolas" w:eastAsia="Times New Roman" w:hAnsi="Consolas" w:cs="Times New Roman"/>
+          <w:color w:val="CCCCCC"/>
+          <w:sz w:val="21"/>
+          <w:szCs w:val="21"/>
+        </w:rPr>
+      </w:pPr>
+      <w:r>
+        <w:rPr>
+          <w:rFonts w:ascii="Consolas" w:eastAsia="Times New Roman" w:hAnsi="Consolas" w:cs="Times New Roman"/>
+          <w:color w:val="D4D4D4"/>
+          <w:sz w:val="21"/>
+          <w:szCs w:val="21"/>
+        </w:rPr>
+        <w:t xml:space="preserve">                    </w:t>
+      </w:r>
+      <w:r>
+        <w:rPr>
+          <w:rFonts w:ascii="Consolas" w:eastAsia="Times New Roman" w:hAnsi="Consolas" w:cs="Times New Roman"/>
+          <w:color w:val="6A9955"/>
+          <w:sz w:val="21"/>
+          <w:szCs w:val="21"/>
+        </w:rPr>
+        <w:t>// 'rgb(255, 99, 132, 0.5)' // 50% transparent red</w:t>
+      </w:r>
+    </w:p>
+    <w:p>
+      <w:pPr>
+        <w:shd w:val="clear" w:color="auto" w:fill="1F1F1F"/>
+        <w:spacing w:after="0" w:line="285" w:lineRule="atLeast"/>
+        <w:rPr>
+          <w:rFonts w:ascii="Consolas" w:eastAsia="Times New Roman" w:hAnsi="Consolas" w:cs="Times New Roman"/>
+          <w:color w:val="CCCCCC"/>
+          <w:sz w:val="21"/>
+          <w:szCs w:val="21"/>
+        </w:rPr>
+      </w:pPr>
+      <w:r>
+        <w:rPr>
+          <w:rFonts w:ascii="Consolas" w:eastAsia="Times New Roman" w:hAnsi="Consolas" w:cs="Times New Roman"/>
+          <w:color w:val="D4D4D4"/>
+          <w:sz w:val="21"/>
+          <w:szCs w:val="21"/>
+        </w:rPr>
+        <w:t>                    },</w:t>
+      </w:r>
+    </w:p>
+    <w:p>
+      <w:pPr>
         <w:rPr>
           <w:noProof/>
         </w:rPr>
@@ -256,14 +565,14 @@
         <w:rPr>
           <w:noProof/>
         </w:rPr>
-        <w:t xml:space="preserve">longBusinessSummary : Microsoft Corporation develops and supports software, services, devices and solutions worldwide. The Productivity and Business Processes segment offers office, exchange, SharePoint, Microsoft Teams, office 365 Security and Compliance, Microsoft viva, and Microsoft 365 copilot; and office consumer services, such as Microsoft 365 consumer subscriptions, Office licensed on-premises, and other office services. This segment also provides LinkedIn; and dynamics business solutions, including Dynamics 365, a set of intelligent, cloud-based applications across ERP, CRM, power apps, and power automate; and on-premises ERP and CRM applications. The Intelligent Cloud segment offers server products and cloud services, such as azure and other cloud services; SQL and windows server, visual studio, system center, and related client access licenses, as well as nuance and GitHub; and enterprise services including enterprise support services, industry solutions, and nuance professional services. The More Personal Computing segment offers Windows, including windows OEM licensing and other non-volume licensing of the Windows operating system; Windows commercial comprising volume licensing of the Windows operating system, windows cloud services, and other Windows commercial </w:t>
+        <w:t xml:space="preserve">longBusinessSummary : Microsoft Corporation develops and supports software, services, devices and solutions worldwide. The Productivity and Business Processes segment offers office, exchange, SharePoint, Microsoft Teams, office 365 Security and Compliance, Microsoft viva, and Microsoft 365 copilot; and office consumer services, such as Microsoft 365 consumer subscriptions, Office licensed on-premises, and other office services. This segment also provides LinkedIn; and dynamics business solutions, including Dynamics 365, a set of intelligent, cloud-based applications across ERP, CRM, power </w:t>
       </w:r>
       <w:r>
         <w:rPr>
           <w:noProof/>
         </w:rPr>
         <w:lastRenderedPageBreak/>
-        <w:t xml:space="preserve">offerings; patent licensing; and windows Internet of Things; and devices, such as surface, HoloLens, and PC accessories. Additionally, this segment provides gaming, which includes Xbox hardware and content, and first- and third-party content; Xbox game pass and other subscriptions, cloud gaming, advertising, third-party disc royalties, and other cloud services; and search and news advertising, which includes Bing, Microsoft News and Edge, and third-party affiliates. The company sells its products through OEMs, distributors, and resellers; and directly through digital marketplaces, online, and retail stores. The company was founded in 1975 and is headquartered in Redmond, Washington.      </w:t>
+        <w:t xml:space="preserve">apps, and power automate; and on-premises ERP and CRM applications. The Intelligent Cloud segment offers server products and cloud services, such as azure and other cloud services; SQL and windows server, visual studio, system center, and related client access licenses, as well as nuance and GitHub; and enterprise services including enterprise support services, industry solutions, and nuance professional services. The More Personal Computing segment offers Windows, including windows OEM licensing and other non-volume licensing of the Windows operating system; Windows commercial comprising volume licensing of the Windows operating system, windows cloud services, and other Windows commercial offerings; patent licensing; and windows Internet of Things; and devices, such as surface, HoloLens, and PC accessories. Additionally, this segment provides gaming, which includes Xbox hardware and content, and first- and third-party content; Xbox game pass and other subscriptions, cloud gaming, advertising, third-party disc royalties, and other cloud services; and search and news advertising, which includes Bing, Microsoft News and Edge, and third-party affiliates. The company sells its products through OEMs, distributors, and resellers; and directly through digital marketplaces, online, and retail stores. The company was founded in 1975 and is headquartered in Redmond, Washington.      </w:t>
       </w:r>
     </w:p>
     <w:p>
@@ -380,6 +689,7 @@
         <w:rPr>
           <w:noProof/>
         </w:rPr>
+        <w:lastRenderedPageBreak/>
         <w:t>compensationAsOfEpochDate : 1703980800</w:t>
       </w:r>
     </w:p>
@@ -445,327 +755,327 @@
         <w:rPr>
           <w:noProof/>
         </w:rPr>
+        <w:t>open : 466.55</w:t>
+      </w:r>
+    </w:p>
+    <w:p>
+      <w:pPr>
+        <w:rPr>
+          <w:noProof/>
+        </w:rPr>
+      </w:pPr>
+      <w:r>
+        <w:rPr>
+          <w:noProof/>
+        </w:rPr>
+        <w:t>dayLow : 464.46</w:t>
+      </w:r>
+    </w:p>
+    <w:p>
+      <w:pPr>
+        <w:rPr>
+          <w:noProof/>
+        </w:rPr>
+      </w:pPr>
+      <w:r>
+        <w:rPr>
+          <w:noProof/>
+        </w:rPr>
+        <w:t>dayHigh : 467.7</w:t>
+      </w:r>
+    </w:p>
+    <w:p>
+      <w:pPr>
+        <w:rPr>
+          <w:noProof/>
+        </w:rPr>
+      </w:pPr>
+      <w:r>
+        <w:rPr>
+          <w:noProof/>
+        </w:rPr>
+        <w:t>regularMarketPreviousClose : 467.56</w:t>
+      </w:r>
+    </w:p>
+    <w:p>
+      <w:pPr>
+        <w:rPr>
+          <w:noProof/>
+        </w:rPr>
+      </w:pPr>
+      <w:r>
+        <w:rPr>
+          <w:noProof/>
+        </w:rPr>
+        <w:t>regularMarketOpen : 466.55</w:t>
+      </w:r>
+    </w:p>
+    <w:p>
+      <w:pPr>
+        <w:rPr>
+          <w:noProof/>
+        </w:rPr>
+      </w:pPr>
+      <w:r>
+        <w:rPr>
+          <w:noProof/>
+        </w:rPr>
+        <w:t>regularMarketDayLow : 464.46</w:t>
+      </w:r>
+    </w:p>
+    <w:p>
+      <w:pPr>
+        <w:rPr>
+          <w:noProof/>
+        </w:rPr>
+      </w:pPr>
+      <w:r>
+        <w:rPr>
+          <w:noProof/>
+        </w:rPr>
+        <w:t>regularMarketDayHigh : 467.7</w:t>
+      </w:r>
+    </w:p>
+    <w:p>
+      <w:pPr>
+        <w:rPr>
+          <w:noProof/>
+        </w:rPr>
+      </w:pPr>
+      <w:r>
+        <w:rPr>
+          <w:noProof/>
+        </w:rPr>
+        <w:t>dividendRate : 3.0</w:t>
+      </w:r>
+    </w:p>
+    <w:p>
+      <w:pPr>
+        <w:rPr>
+          <w:noProof/>
+        </w:rPr>
+      </w:pPr>
+      <w:r>
+        <w:rPr>
+          <w:noProof/>
+        </w:rPr>
+        <w:t>dividendYield : 0.0064</w:t>
+      </w:r>
+    </w:p>
+    <w:p>
+      <w:pPr>
+        <w:rPr>
+          <w:noProof/>
+        </w:rPr>
+      </w:pPr>
+      <w:r>
+        <w:rPr>
+          <w:noProof/>
+        </w:rPr>
+        <w:t>exDividendDate : 1723680000</w:t>
+      </w:r>
+    </w:p>
+    <w:p>
+      <w:pPr>
+        <w:rPr>
+          <w:noProof/>
+        </w:rPr>
+      </w:pPr>
+      <w:r>
+        <w:rPr>
+          <w:noProof/>
+        </w:rPr>
+        <w:t>payoutRatio : 0.24780001</w:t>
+      </w:r>
+    </w:p>
+    <w:p>
+      <w:pPr>
+        <w:rPr>
+          <w:noProof/>
+        </w:rPr>
+      </w:pPr>
+      <w:r>
+        <w:rPr>
+          <w:noProof/>
+        </w:rPr>
+        <w:t>fiveYearAvgDividendYield : 0.92</w:t>
+      </w:r>
+    </w:p>
+    <w:p>
+      <w:pPr>
+        <w:rPr>
+          <w:noProof/>
+          <w:highlight w:val="yellow"/>
+        </w:rPr>
+      </w:pPr>
+      <w:r>
+        <w:rPr>
+          <w:noProof/>
+          <w:highlight w:val="yellow"/>
+        </w:rPr>
+        <w:t>beta : 0.894</w:t>
+      </w:r>
+    </w:p>
+    <w:p>
+      <w:pPr>
+        <w:rPr>
+          <w:noProof/>
+          <w:highlight w:val="yellow"/>
+        </w:rPr>
+      </w:pPr>
+      <w:r>
+        <w:rPr>
+          <w:noProof/>
+          <w:highlight w:val="yellow"/>
+        </w:rPr>
+        <w:t>trailingPE : 40.332176</w:t>
+      </w:r>
+    </w:p>
+    <w:p>
+      <w:pPr>
+        <w:rPr>
+          <w:noProof/>
+          <w:highlight w:val="yellow"/>
+        </w:rPr>
+      </w:pPr>
+      <w:r>
+        <w:rPr>
+          <w:noProof/>
+          <w:highlight w:val="yellow"/>
+        </w:rPr>
+        <w:t>forwardPE : 35.055637</w:t>
+      </w:r>
+    </w:p>
+    <w:p>
+      <w:pPr>
+        <w:rPr>
+          <w:noProof/>
+        </w:rPr>
+      </w:pPr>
+      <w:r>
+        <w:rPr>
+          <w:noProof/>
+        </w:rPr>
+        <w:t>volume : 12764501</w:t>
+      </w:r>
+    </w:p>
+    <w:p>
+      <w:pPr>
+        <w:rPr>
+          <w:noProof/>
+        </w:rPr>
+      </w:pPr>
+      <w:r>
+        <w:rPr>
+          <w:noProof/>
+        </w:rPr>
+        <w:t>regularMarketVolume : 12764501</w:t>
+      </w:r>
+    </w:p>
+    <w:p>
+      <w:pPr>
+        <w:rPr>
+          <w:noProof/>
+        </w:rPr>
+      </w:pPr>
+      <w:r>
+        <w:rPr>
+          <w:noProof/>
+        </w:rPr>
+        <w:t>averageVolume : 18918452</w:t>
+      </w:r>
+    </w:p>
+    <w:p>
+      <w:pPr>
+        <w:rPr>
+          <w:noProof/>
+        </w:rPr>
+      </w:pPr>
+      <w:r>
+        <w:rPr>
+          <w:noProof/>
+        </w:rPr>
+        <w:t>averageVolume10days : 16284370</w:t>
+      </w:r>
+    </w:p>
+    <w:p>
+      <w:pPr>
+        <w:rPr>
+          <w:noProof/>
+        </w:rPr>
+      </w:pPr>
+      <w:r>
+        <w:rPr>
+          <w:noProof/>
+        </w:rPr>
+        <w:t>averageDailyVolume10Day : 16284370</w:t>
+      </w:r>
+    </w:p>
+    <w:p>
+      <w:pPr>
+        <w:rPr>
+          <w:noProof/>
+        </w:rPr>
+      </w:pPr>
+      <w:r>
+        <w:rPr>
+          <w:noProof/>
+        </w:rPr>
+        <w:t>bid : 465.99</w:t>
+      </w:r>
+    </w:p>
+    <w:p>
+      <w:pPr>
+        <w:rPr>
+          <w:noProof/>
+        </w:rPr>
+      </w:pPr>
+      <w:r>
+        <w:rPr>
+          <w:noProof/>
+        </w:rPr>
+        <w:t>ask : 466.18</w:t>
+      </w:r>
+    </w:p>
+    <w:p>
+      <w:pPr>
+        <w:rPr>
+          <w:noProof/>
+        </w:rPr>
+      </w:pPr>
+      <w:r>
+        <w:rPr>
+          <w:noProof/>
+        </w:rPr>
+        <w:t>bidSize : 100</w:t>
+      </w:r>
+    </w:p>
+    <w:p>
+      <w:pPr>
+        <w:rPr>
+          <w:noProof/>
+        </w:rPr>
+      </w:pPr>
+      <w:r>
+        <w:rPr>
+          <w:noProof/>
+        </w:rPr>
+        <w:t>askSize : 100</w:t>
+      </w:r>
+    </w:p>
+    <w:p>
+      <w:pPr>
+        <w:rPr>
+          <w:noProof/>
+          <w:highlight w:val="yellow"/>
+        </w:rPr>
+      </w:pPr>
+      <w:r>
+        <w:rPr>
+          <w:noProof/>
+          <w:highlight w:val="yellow"/>
+        </w:rPr>
         <w:lastRenderedPageBreak/>
-        <w:t>open : 466.55</w:t>
-      </w:r>
-    </w:p>
-    <w:p>
-      <w:pPr>
-        <w:rPr>
-          <w:noProof/>
-        </w:rPr>
-      </w:pPr>
-      <w:r>
-        <w:rPr>
-          <w:noProof/>
-        </w:rPr>
-        <w:t>dayLow : 464.46</w:t>
-      </w:r>
-    </w:p>
-    <w:p>
-      <w:pPr>
-        <w:rPr>
-          <w:noProof/>
-        </w:rPr>
-      </w:pPr>
-      <w:r>
-        <w:rPr>
-          <w:noProof/>
-        </w:rPr>
-        <w:t>dayHigh : 467.7</w:t>
-      </w:r>
-    </w:p>
-    <w:p>
-      <w:pPr>
-        <w:rPr>
-          <w:noProof/>
-        </w:rPr>
-      </w:pPr>
-      <w:r>
-        <w:rPr>
-          <w:noProof/>
-        </w:rPr>
-        <w:t>regularMarketPreviousClose : 467.56</w:t>
-      </w:r>
-    </w:p>
-    <w:p>
-      <w:pPr>
-        <w:rPr>
-          <w:noProof/>
-        </w:rPr>
-      </w:pPr>
-      <w:r>
-        <w:rPr>
-          <w:noProof/>
-        </w:rPr>
-        <w:t>regularMarketOpen : 466.55</w:t>
-      </w:r>
-    </w:p>
-    <w:p>
-      <w:pPr>
-        <w:rPr>
-          <w:noProof/>
-        </w:rPr>
-      </w:pPr>
-      <w:r>
-        <w:rPr>
-          <w:noProof/>
-        </w:rPr>
-        <w:t>regularMarketDayLow : 464.46</w:t>
-      </w:r>
-    </w:p>
-    <w:p>
-      <w:pPr>
-        <w:rPr>
-          <w:noProof/>
-        </w:rPr>
-      </w:pPr>
-      <w:r>
-        <w:rPr>
-          <w:noProof/>
-        </w:rPr>
-        <w:t>regularMarketDayHigh : 467.7</w:t>
-      </w:r>
-    </w:p>
-    <w:p>
-      <w:pPr>
-        <w:rPr>
-          <w:noProof/>
-        </w:rPr>
-      </w:pPr>
-      <w:r>
-        <w:rPr>
-          <w:noProof/>
-        </w:rPr>
-        <w:t>dividendRate : 3.0</w:t>
-      </w:r>
-    </w:p>
-    <w:p>
-      <w:pPr>
-        <w:rPr>
-          <w:noProof/>
-        </w:rPr>
-      </w:pPr>
-      <w:r>
-        <w:rPr>
-          <w:noProof/>
-        </w:rPr>
-        <w:t>dividendYield : 0.0064</w:t>
-      </w:r>
-    </w:p>
-    <w:p>
-      <w:pPr>
-        <w:rPr>
-          <w:noProof/>
-        </w:rPr>
-      </w:pPr>
-      <w:r>
-        <w:rPr>
-          <w:noProof/>
-        </w:rPr>
-        <w:t>exDividendDate : 1723680000</w:t>
-      </w:r>
-    </w:p>
-    <w:p>
-      <w:pPr>
-        <w:rPr>
-          <w:noProof/>
-        </w:rPr>
-      </w:pPr>
-      <w:r>
-        <w:rPr>
-          <w:noProof/>
-        </w:rPr>
-        <w:t>payoutRatio : 0.24780001</w:t>
-      </w:r>
-    </w:p>
-    <w:p>
-      <w:pPr>
-        <w:rPr>
-          <w:noProof/>
-        </w:rPr>
-      </w:pPr>
-      <w:r>
-        <w:rPr>
-          <w:noProof/>
-        </w:rPr>
-        <w:t>fiveYearAvgDividendYield : 0.92</w:t>
-      </w:r>
-    </w:p>
-    <w:p>
-      <w:pPr>
-        <w:rPr>
-          <w:noProof/>
-          <w:highlight w:val="yellow"/>
-        </w:rPr>
-      </w:pPr>
-      <w:r>
-        <w:rPr>
-          <w:noProof/>
-          <w:highlight w:val="yellow"/>
-        </w:rPr>
-        <w:t>beta : 0.894</w:t>
-      </w:r>
-    </w:p>
-    <w:p>
-      <w:pPr>
-        <w:rPr>
-          <w:noProof/>
-          <w:highlight w:val="yellow"/>
-        </w:rPr>
-      </w:pPr>
-      <w:r>
-        <w:rPr>
-          <w:noProof/>
-          <w:highlight w:val="yellow"/>
-        </w:rPr>
-        <w:t>trailingPE : 40.332176</w:t>
-      </w:r>
-    </w:p>
-    <w:p>
-      <w:pPr>
-        <w:rPr>
-          <w:noProof/>
-          <w:highlight w:val="yellow"/>
-        </w:rPr>
-      </w:pPr>
-      <w:r>
-        <w:rPr>
-          <w:noProof/>
-          <w:highlight w:val="yellow"/>
-        </w:rPr>
-        <w:t>forwardPE : 35.055637</w:t>
-      </w:r>
-    </w:p>
-    <w:p>
-      <w:pPr>
-        <w:rPr>
-          <w:noProof/>
-        </w:rPr>
-      </w:pPr>
-      <w:r>
-        <w:rPr>
-          <w:noProof/>
-        </w:rPr>
-        <w:t>volume : 12764501</w:t>
-      </w:r>
-    </w:p>
-    <w:p>
-      <w:pPr>
-        <w:rPr>
-          <w:noProof/>
-        </w:rPr>
-      </w:pPr>
-      <w:r>
-        <w:rPr>
-          <w:noProof/>
-        </w:rPr>
-        <w:t>regularMarketVolume : 12764501</w:t>
-      </w:r>
-    </w:p>
-    <w:p>
-      <w:pPr>
-        <w:rPr>
-          <w:noProof/>
-        </w:rPr>
-      </w:pPr>
-      <w:r>
-        <w:rPr>
-          <w:noProof/>
-        </w:rPr>
-        <w:t>averageVolume : 18918452</w:t>
-      </w:r>
-    </w:p>
-    <w:p>
-      <w:pPr>
-        <w:rPr>
-          <w:noProof/>
-        </w:rPr>
-      </w:pPr>
-      <w:r>
-        <w:rPr>
-          <w:noProof/>
-        </w:rPr>
-        <w:t>averageVolume10days : 16284370</w:t>
-      </w:r>
-    </w:p>
-    <w:p>
-      <w:pPr>
-        <w:rPr>
-          <w:noProof/>
-        </w:rPr>
-      </w:pPr>
-      <w:r>
-        <w:rPr>
-          <w:noProof/>
-        </w:rPr>
-        <w:t>averageDailyVolume10Day : 16284370</w:t>
-      </w:r>
-    </w:p>
-    <w:p>
-      <w:pPr>
-        <w:rPr>
-          <w:noProof/>
-        </w:rPr>
-      </w:pPr>
-      <w:r>
-        <w:rPr>
-          <w:noProof/>
-        </w:rPr>
-        <w:t>bid : 465.99</w:t>
-      </w:r>
-    </w:p>
-    <w:p>
-      <w:pPr>
-        <w:rPr>
-          <w:noProof/>
-        </w:rPr>
-      </w:pPr>
-      <w:r>
-        <w:rPr>
-          <w:noProof/>
-        </w:rPr>
-        <w:t>ask : 466.18</w:t>
-      </w:r>
-    </w:p>
-    <w:p>
-      <w:pPr>
-        <w:rPr>
-          <w:noProof/>
-        </w:rPr>
-      </w:pPr>
-      <w:r>
-        <w:rPr>
-          <w:noProof/>
-        </w:rPr>
-        <w:t>bidSize : 100</w:t>
-      </w:r>
-    </w:p>
-    <w:p>
-      <w:pPr>
-        <w:rPr>
-          <w:noProof/>
-        </w:rPr>
-      </w:pPr>
-      <w:r>
-        <w:rPr>
-          <w:noProof/>
-        </w:rPr>
-        <w:t>askSize : 100</w:t>
-      </w:r>
-    </w:p>
-    <w:p>
-      <w:pPr>
-        <w:rPr>
-          <w:noProof/>
-          <w:highlight w:val="yellow"/>
-        </w:rPr>
-      </w:pPr>
-      <w:r>
-        <w:rPr>
-          <w:noProof/>
-          <w:highlight w:val="yellow"/>
-        </w:rPr>
         <w:t>marketCap : 3465240117248</w:t>
       </w:r>
     </w:p>
@@ -836,325 +1146,325 @@
         <w:rPr>
           <w:noProof/>
         </w:rPr>
+        <w:t>twoHundredDayAverage : 392.818</w:t>
+      </w:r>
+    </w:p>
+    <w:p>
+      <w:pPr>
+        <w:rPr>
+          <w:noProof/>
+        </w:rPr>
+      </w:pPr>
+      <w:r>
+        <w:rPr>
+          <w:noProof/>
+        </w:rPr>
+        <w:t>trailingAnnualDividendRate : 2.93</w:t>
+      </w:r>
+    </w:p>
+    <w:p>
+      <w:pPr>
+        <w:rPr>
+          <w:noProof/>
+        </w:rPr>
+      </w:pPr>
+      <w:r>
+        <w:rPr>
+          <w:noProof/>
+        </w:rPr>
+        <w:t>trailingAnnualDividendYield : 0.006266576</w:t>
+      </w:r>
+    </w:p>
+    <w:p>
+      <w:pPr>
+        <w:rPr>
+          <w:noProof/>
+        </w:rPr>
+      </w:pPr>
+      <w:r>
+        <w:rPr>
+          <w:noProof/>
+        </w:rPr>
+        <w:t>currency : USD</w:t>
+      </w:r>
+    </w:p>
+    <w:p>
+      <w:pPr>
+        <w:rPr>
+          <w:noProof/>
+        </w:rPr>
+      </w:pPr>
+      <w:r>
+        <w:rPr>
+          <w:noProof/>
+        </w:rPr>
+        <w:t>enterpriseValue : 3491454255104</w:t>
+      </w:r>
+    </w:p>
+    <w:p>
+      <w:pPr>
+        <w:rPr>
+          <w:noProof/>
+        </w:rPr>
+      </w:pPr>
+      <w:r>
+        <w:rPr>
+          <w:noProof/>
+          <w:highlight w:val="yellow"/>
+        </w:rPr>
+        <w:t>profitMargins : 0.36426997</w:t>
+      </w:r>
+    </w:p>
+    <w:p>
+      <w:pPr>
+        <w:rPr>
+          <w:noProof/>
+        </w:rPr>
+      </w:pPr>
+      <w:r>
+        <w:rPr>
+          <w:noProof/>
+        </w:rPr>
+        <w:t>floatShares : 7422123535</w:t>
+      </w:r>
+    </w:p>
+    <w:p>
+      <w:pPr>
+        <w:rPr>
+          <w:noProof/>
+        </w:rPr>
+      </w:pPr>
+      <w:r>
+        <w:rPr>
+          <w:noProof/>
+          <w:highlight w:val="yellow"/>
+        </w:rPr>
+        <w:t>sharesOutstanding : 7432309760</w:t>
+      </w:r>
+    </w:p>
+    <w:p>
+      <w:pPr>
+        <w:rPr>
+          <w:noProof/>
+        </w:rPr>
+      </w:pPr>
+      <w:r>
+        <w:rPr>
+          <w:noProof/>
+        </w:rPr>
+        <w:t>sharesShort : 62396959</w:t>
+      </w:r>
+    </w:p>
+    <w:p>
+      <w:pPr>
+        <w:rPr>
+          <w:noProof/>
+        </w:rPr>
+      </w:pPr>
+      <w:r>
+        <w:rPr>
+          <w:noProof/>
+        </w:rPr>
+        <w:t>sharesShortPriorMonth : 43764126</w:t>
+      </w:r>
+    </w:p>
+    <w:p>
+      <w:pPr>
+        <w:rPr>
+          <w:noProof/>
+        </w:rPr>
+      </w:pPr>
+      <w:r>
+        <w:rPr>
+          <w:noProof/>
+        </w:rPr>
+        <w:t>sharesShortPreviousMonthDate : 1715731200</w:t>
+      </w:r>
+    </w:p>
+    <w:p>
+      <w:pPr>
+        <w:rPr>
+          <w:noProof/>
+        </w:rPr>
+      </w:pPr>
+      <w:r>
+        <w:rPr>
+          <w:noProof/>
+        </w:rPr>
+        <w:t>dateShortInterest : 1718323200</w:t>
+      </w:r>
+    </w:p>
+    <w:p>
+      <w:pPr>
+        <w:rPr>
+          <w:noProof/>
+        </w:rPr>
+      </w:pPr>
+      <w:r>
+        <w:rPr>
+          <w:noProof/>
+        </w:rPr>
+        <w:t>sharesPercentSharesOut : 0.0084</w:t>
+      </w:r>
+    </w:p>
+    <w:p>
+      <w:pPr>
+        <w:rPr>
+          <w:noProof/>
+        </w:rPr>
+      </w:pPr>
+      <w:r>
+        <w:rPr>
+          <w:noProof/>
+        </w:rPr>
+        <w:t>heldPercentInsiders : 0.00054000004</w:t>
+      </w:r>
+    </w:p>
+    <w:p>
+      <w:pPr>
+        <w:rPr>
+          <w:noProof/>
+        </w:rPr>
+      </w:pPr>
+      <w:r>
+        <w:rPr>
+          <w:noProof/>
+        </w:rPr>
+        <w:t>heldPercentInstitutions : 0.73636</w:t>
+      </w:r>
+    </w:p>
+    <w:p>
+      <w:pPr>
+        <w:rPr>
+          <w:noProof/>
+        </w:rPr>
+      </w:pPr>
+      <w:r>
+        <w:rPr>
+          <w:noProof/>
+        </w:rPr>
+        <w:t>shortRatio : 3.41</w:t>
+      </w:r>
+    </w:p>
+    <w:p>
+      <w:pPr>
+        <w:rPr>
+          <w:noProof/>
+        </w:rPr>
+      </w:pPr>
+      <w:r>
+        <w:rPr>
+          <w:noProof/>
+          <w:highlight w:val="yellow"/>
+        </w:rPr>
+        <w:t>shortPercentOfFloat : 0.0084</w:t>
+      </w:r>
+    </w:p>
+    <w:p>
+      <w:pPr>
+        <w:rPr>
+          <w:noProof/>
+          <w:highlight w:val="yellow"/>
+        </w:rPr>
+      </w:pPr>
+      <w:r>
+        <w:rPr>
+          <w:noProof/>
+          <w:highlight w:val="yellow"/>
+        </w:rPr>
+        <w:t>impliedSharesOutstanding : 7432309760</w:t>
+      </w:r>
+    </w:p>
+    <w:p>
+      <w:pPr>
+        <w:rPr>
+          <w:noProof/>
+        </w:rPr>
+      </w:pPr>
+      <w:r>
+        <w:rPr>
+          <w:noProof/>
+        </w:rPr>
+        <w:t>bookValue : 34.058</w:t>
+      </w:r>
+    </w:p>
+    <w:p>
+      <w:pPr>
+        <w:rPr>
+          <w:noProof/>
+        </w:rPr>
+      </w:pPr>
+      <w:r>
+        <w:rPr>
+          <w:noProof/>
+          <w:highlight w:val="yellow"/>
+        </w:rPr>
+        <w:t>priceToBook : 13.689589</w:t>
+      </w:r>
+    </w:p>
+    <w:p>
+      <w:pPr>
+        <w:rPr>
+          <w:noProof/>
+        </w:rPr>
+      </w:pPr>
+      <w:r>
+        <w:rPr>
+          <w:noProof/>
+        </w:rPr>
+        <w:t>lastFiscalYearEnd : 1688083200</w:t>
+      </w:r>
+    </w:p>
+    <w:p>
+      <w:pPr>
+        <w:rPr>
+          <w:noProof/>
+        </w:rPr>
+      </w:pPr>
+      <w:r>
+        <w:rPr>
+          <w:noProof/>
+        </w:rPr>
+        <w:t>nextFiscalYearEnd : 1719705600</w:t>
+      </w:r>
+    </w:p>
+    <w:p>
+      <w:pPr>
+        <w:rPr>
+          <w:noProof/>
+        </w:rPr>
+      </w:pPr>
+      <w:r>
+        <w:rPr>
+          <w:noProof/>
+        </w:rPr>
+        <w:t>mostRecentQuarter : 1711843200</w:t>
+      </w:r>
+    </w:p>
+    <w:p>
+      <w:pPr>
+        <w:rPr>
+          <w:noProof/>
+        </w:rPr>
+      </w:pPr>
+      <w:r>
+        <w:rPr>
+          <w:noProof/>
+        </w:rPr>
+        <w:t>earningsQuarterlyGrowth : 0.199</w:t>
+      </w:r>
+    </w:p>
+    <w:p>
+      <w:pPr>
+        <w:rPr>
+          <w:noProof/>
+        </w:rPr>
+      </w:pPr>
+      <w:r>
+        <w:rPr>
+          <w:noProof/>
+        </w:rPr>
         <w:lastRenderedPageBreak/>
-        <w:t>twoHundredDayAverage : 392.818</w:t>
-      </w:r>
-    </w:p>
-    <w:p>
-      <w:pPr>
-        <w:rPr>
-          <w:noProof/>
-        </w:rPr>
-      </w:pPr>
-      <w:r>
-        <w:rPr>
-          <w:noProof/>
-        </w:rPr>
-        <w:t>trailingAnnualDividendRate : 2.93</w:t>
-      </w:r>
-    </w:p>
-    <w:p>
-      <w:pPr>
-        <w:rPr>
-          <w:noProof/>
-        </w:rPr>
-      </w:pPr>
-      <w:r>
-        <w:rPr>
-          <w:noProof/>
-        </w:rPr>
-        <w:t>trailingAnnualDividendYield : 0.006266576</w:t>
-      </w:r>
-    </w:p>
-    <w:p>
-      <w:pPr>
-        <w:rPr>
-          <w:noProof/>
-        </w:rPr>
-      </w:pPr>
-      <w:r>
-        <w:rPr>
-          <w:noProof/>
-        </w:rPr>
-        <w:t>currency : USD</w:t>
-      </w:r>
-    </w:p>
-    <w:p>
-      <w:pPr>
-        <w:rPr>
-          <w:noProof/>
-        </w:rPr>
-      </w:pPr>
-      <w:r>
-        <w:rPr>
-          <w:noProof/>
-        </w:rPr>
-        <w:t>enterpriseValue : 3491454255104</w:t>
-      </w:r>
-    </w:p>
-    <w:p>
-      <w:pPr>
-        <w:rPr>
-          <w:noProof/>
-        </w:rPr>
-      </w:pPr>
-      <w:r>
-        <w:rPr>
-          <w:noProof/>
-          <w:highlight w:val="yellow"/>
-        </w:rPr>
-        <w:t>profitMargins : 0.36426997</w:t>
-      </w:r>
-    </w:p>
-    <w:p>
-      <w:pPr>
-        <w:rPr>
-          <w:noProof/>
-        </w:rPr>
-      </w:pPr>
-      <w:r>
-        <w:rPr>
-          <w:noProof/>
-        </w:rPr>
-        <w:t>floatShares : 7422123535</w:t>
-      </w:r>
-    </w:p>
-    <w:p>
-      <w:pPr>
-        <w:rPr>
-          <w:noProof/>
-        </w:rPr>
-      </w:pPr>
-      <w:r>
-        <w:rPr>
-          <w:noProof/>
-          <w:highlight w:val="yellow"/>
-        </w:rPr>
-        <w:t>sharesOutstanding : 7432309760</w:t>
-      </w:r>
-    </w:p>
-    <w:p>
-      <w:pPr>
-        <w:rPr>
-          <w:noProof/>
-        </w:rPr>
-      </w:pPr>
-      <w:r>
-        <w:rPr>
-          <w:noProof/>
-        </w:rPr>
-        <w:t>sharesShort : 62396959</w:t>
-      </w:r>
-    </w:p>
-    <w:p>
-      <w:pPr>
-        <w:rPr>
-          <w:noProof/>
-        </w:rPr>
-      </w:pPr>
-      <w:r>
-        <w:rPr>
-          <w:noProof/>
-        </w:rPr>
-        <w:t>sharesShortPriorMonth : 43764126</w:t>
-      </w:r>
-    </w:p>
-    <w:p>
-      <w:pPr>
-        <w:rPr>
-          <w:noProof/>
-        </w:rPr>
-      </w:pPr>
-      <w:r>
-        <w:rPr>
-          <w:noProof/>
-        </w:rPr>
-        <w:t>sharesShortPreviousMonthDate : 1715731200</w:t>
-      </w:r>
-    </w:p>
-    <w:p>
-      <w:pPr>
-        <w:rPr>
-          <w:noProof/>
-        </w:rPr>
-      </w:pPr>
-      <w:r>
-        <w:rPr>
-          <w:noProof/>
-        </w:rPr>
-        <w:t>dateShortInterest : 1718323200</w:t>
-      </w:r>
-    </w:p>
-    <w:p>
-      <w:pPr>
-        <w:rPr>
-          <w:noProof/>
-        </w:rPr>
-      </w:pPr>
-      <w:r>
-        <w:rPr>
-          <w:noProof/>
-        </w:rPr>
-        <w:t>sharesPercentSharesOut : 0.0084</w:t>
-      </w:r>
-    </w:p>
-    <w:p>
-      <w:pPr>
-        <w:rPr>
-          <w:noProof/>
-        </w:rPr>
-      </w:pPr>
-      <w:r>
-        <w:rPr>
-          <w:noProof/>
-        </w:rPr>
-        <w:t>heldPercentInsiders : 0.00054000004</w:t>
-      </w:r>
-    </w:p>
-    <w:p>
-      <w:pPr>
-        <w:rPr>
-          <w:noProof/>
-        </w:rPr>
-      </w:pPr>
-      <w:r>
-        <w:rPr>
-          <w:noProof/>
-        </w:rPr>
-        <w:t>heldPercentInstitutions : 0.73636</w:t>
-      </w:r>
-    </w:p>
-    <w:p>
-      <w:pPr>
-        <w:rPr>
-          <w:noProof/>
-        </w:rPr>
-      </w:pPr>
-      <w:r>
-        <w:rPr>
-          <w:noProof/>
-        </w:rPr>
-        <w:t>shortRatio : 3.41</w:t>
-      </w:r>
-    </w:p>
-    <w:p>
-      <w:pPr>
-        <w:rPr>
-          <w:noProof/>
-        </w:rPr>
-      </w:pPr>
-      <w:r>
-        <w:rPr>
-          <w:noProof/>
-          <w:highlight w:val="yellow"/>
-        </w:rPr>
-        <w:t>shortPercentOfFloat : 0.0084</w:t>
-      </w:r>
-    </w:p>
-    <w:p>
-      <w:pPr>
-        <w:rPr>
-          <w:noProof/>
-          <w:highlight w:val="yellow"/>
-        </w:rPr>
-      </w:pPr>
-      <w:r>
-        <w:rPr>
-          <w:noProof/>
-          <w:highlight w:val="yellow"/>
-        </w:rPr>
-        <w:t>impliedSharesOutstanding : 7432309760</w:t>
-      </w:r>
-    </w:p>
-    <w:p>
-      <w:pPr>
-        <w:rPr>
-          <w:noProof/>
-        </w:rPr>
-      </w:pPr>
-      <w:r>
-        <w:rPr>
-          <w:noProof/>
-        </w:rPr>
-        <w:t>bookValue : 34.058</w:t>
-      </w:r>
-    </w:p>
-    <w:p>
-      <w:pPr>
-        <w:rPr>
-          <w:noProof/>
-        </w:rPr>
-      </w:pPr>
-      <w:r>
-        <w:rPr>
-          <w:noProof/>
-          <w:highlight w:val="yellow"/>
-        </w:rPr>
-        <w:t>priceToBook : 13.689589</w:t>
-      </w:r>
-    </w:p>
-    <w:p>
-      <w:pPr>
-        <w:rPr>
-          <w:noProof/>
-        </w:rPr>
-      </w:pPr>
-      <w:r>
-        <w:rPr>
-          <w:noProof/>
-        </w:rPr>
-        <w:t>lastFiscalYearEnd : 1688083200</w:t>
-      </w:r>
-    </w:p>
-    <w:p>
-      <w:pPr>
-        <w:rPr>
-          <w:noProof/>
-        </w:rPr>
-      </w:pPr>
-      <w:r>
-        <w:rPr>
-          <w:noProof/>
-        </w:rPr>
-        <w:t>nextFiscalYearEnd : 1719705600</w:t>
-      </w:r>
-    </w:p>
-    <w:p>
-      <w:pPr>
-        <w:rPr>
-          <w:noProof/>
-        </w:rPr>
-      </w:pPr>
-      <w:r>
-        <w:rPr>
-          <w:noProof/>
-        </w:rPr>
-        <w:t>mostRecentQuarter : 1711843200</w:t>
-      </w:r>
-    </w:p>
-    <w:p>
-      <w:pPr>
-        <w:rPr>
-          <w:noProof/>
-        </w:rPr>
-      </w:pPr>
-      <w:r>
-        <w:rPr>
-          <w:noProof/>
-        </w:rPr>
-        <w:t>earningsQuarterlyGrowth : 0.199</w:t>
-      </w:r>
-    </w:p>
-    <w:p>
-      <w:pPr>
-        <w:rPr>
-          <w:noProof/>
-        </w:rPr>
-      </w:pPr>
-      <w:r>
-        <w:rPr>
-          <w:noProof/>
-        </w:rPr>
         <w:t>netIncomeToCommon : 86181003264</w:t>
       </w:r>
     </w:p>
@@ -1226,329 +1536,329 @@
         <w:rPr>
           <w:noProof/>
         </w:rPr>
+        <w:t>lastSplitDate : 1045526400</w:t>
+      </w:r>
+    </w:p>
+    <w:p>
+      <w:pPr>
+        <w:rPr>
+          <w:noProof/>
+        </w:rPr>
+      </w:pPr>
+      <w:r>
+        <w:rPr>
+          <w:noProof/>
+        </w:rPr>
+        <w:t>enterpriseToRevenue : 14.758</w:t>
+      </w:r>
+    </w:p>
+    <w:p>
+      <w:pPr>
+        <w:rPr>
+          <w:noProof/>
+        </w:rPr>
+      </w:pPr>
+      <w:r>
+        <w:rPr>
+          <w:noProof/>
+        </w:rPr>
+        <w:t>enterpriseToEbitda : 27.714</w:t>
+      </w:r>
+    </w:p>
+    <w:p>
+      <w:pPr>
+        <w:rPr>
+          <w:noProof/>
+          <w:highlight w:val="yellow"/>
+        </w:rPr>
+      </w:pPr>
+      <w:r>
+        <w:rPr>
+          <w:noProof/>
+          <w:highlight w:val="yellow"/>
+        </w:rPr>
+        <w:t>52WeekChange : 0.4023521</w:t>
+      </w:r>
+    </w:p>
+    <w:p>
+      <w:pPr>
+        <w:rPr>
+          <w:noProof/>
+        </w:rPr>
+      </w:pPr>
+      <w:r>
+        <w:rPr>
+          <w:noProof/>
+        </w:rPr>
+        <w:t>SandP52WeekChange : 0.2553556</w:t>
+      </w:r>
+    </w:p>
+    <w:p>
+      <w:pPr>
+        <w:rPr>
+          <w:noProof/>
+        </w:rPr>
+      </w:pPr>
+      <w:r>
+        <w:rPr>
+          <w:noProof/>
+        </w:rPr>
+        <w:t>lastDividendValue : 0.75</w:t>
+      </w:r>
+    </w:p>
+    <w:p>
+      <w:pPr>
+        <w:rPr>
+          <w:noProof/>
+        </w:rPr>
+      </w:pPr>
+      <w:r>
+        <w:rPr>
+          <w:noProof/>
+        </w:rPr>
+        <w:t>lastDividendDate : 1715731200</w:t>
+      </w:r>
+    </w:p>
+    <w:p>
+      <w:pPr>
+        <w:rPr>
+          <w:noProof/>
+        </w:rPr>
+      </w:pPr>
+      <w:r>
+        <w:rPr>
+          <w:noProof/>
+        </w:rPr>
+        <w:t>exchange : NMS</w:t>
+      </w:r>
+    </w:p>
+    <w:p>
+      <w:pPr>
+        <w:rPr>
+          <w:noProof/>
+        </w:rPr>
+      </w:pPr>
+      <w:r>
+        <w:rPr>
+          <w:noProof/>
+        </w:rPr>
+        <w:t>quoteType : EQUITY</w:t>
+      </w:r>
+    </w:p>
+    <w:p>
+      <w:pPr>
+        <w:rPr>
+          <w:noProof/>
+          <w:highlight w:val="yellow"/>
+        </w:rPr>
+      </w:pPr>
+      <w:r>
+        <w:rPr>
+          <w:noProof/>
+          <w:highlight w:val="yellow"/>
+        </w:rPr>
+        <w:t>symbol : MSFT</w:t>
+      </w:r>
+    </w:p>
+    <w:p>
+      <w:pPr>
+        <w:rPr>
+          <w:noProof/>
+        </w:rPr>
+      </w:pPr>
+      <w:r>
+        <w:rPr>
+          <w:noProof/>
+        </w:rPr>
+        <w:t>underlyingSymbol : MSFT</w:t>
+      </w:r>
+    </w:p>
+    <w:p>
+      <w:pPr>
+        <w:rPr>
+          <w:noProof/>
+          <w:highlight w:val="yellow"/>
+        </w:rPr>
+      </w:pPr>
+      <w:r>
+        <w:rPr>
+          <w:noProof/>
+          <w:highlight w:val="yellow"/>
+        </w:rPr>
+        <w:t>shortName : Microsoft Corporation</w:t>
+      </w:r>
+    </w:p>
+    <w:p>
+      <w:pPr>
+        <w:rPr>
+          <w:noProof/>
+        </w:rPr>
+      </w:pPr>
+      <w:r>
+        <w:rPr>
+          <w:noProof/>
+        </w:rPr>
+        <w:t>longName : Microsoft Corporation</w:t>
+      </w:r>
+    </w:p>
+    <w:p>
+      <w:pPr>
+        <w:rPr>
+          <w:noProof/>
+        </w:rPr>
+      </w:pPr>
+      <w:r>
+        <w:rPr>
+          <w:noProof/>
+        </w:rPr>
+        <w:t>firstTradeDateEpochUtc : 511108200</w:t>
+      </w:r>
+    </w:p>
+    <w:p>
+      <w:pPr>
+        <w:rPr>
+          <w:noProof/>
+        </w:rPr>
+      </w:pPr>
+      <w:r>
+        <w:rPr>
+          <w:noProof/>
+        </w:rPr>
+        <w:t>timeZoneFullName : America/New_York</w:t>
+      </w:r>
+    </w:p>
+    <w:p>
+      <w:pPr>
+        <w:rPr>
+          <w:noProof/>
+        </w:rPr>
+      </w:pPr>
+      <w:r>
+        <w:rPr>
+          <w:noProof/>
+        </w:rPr>
+        <w:t>timeZoneShortName : EDT</w:t>
+      </w:r>
+    </w:p>
+    <w:p>
+      <w:pPr>
+        <w:rPr>
+          <w:noProof/>
+        </w:rPr>
+      </w:pPr>
+      <w:r>
+        <w:rPr>
+          <w:noProof/>
+        </w:rPr>
+        <w:t>uuid : b004b3ec-de24-385e-b2c1-923f10d3fb62</w:t>
+      </w:r>
+    </w:p>
+    <w:p>
+      <w:pPr>
+        <w:rPr>
+          <w:noProof/>
+        </w:rPr>
+      </w:pPr>
+      <w:r>
+        <w:rPr>
+          <w:noProof/>
+        </w:rPr>
+        <w:t>messageBoardId : finmb_21835</w:t>
+      </w:r>
+    </w:p>
+    <w:p>
+      <w:pPr>
+        <w:rPr>
+          <w:noProof/>
+        </w:rPr>
+      </w:pPr>
+      <w:r>
+        <w:rPr>
+          <w:noProof/>
+        </w:rPr>
+        <w:t>gmtOffSetMilliseconds : -14400000</w:t>
+      </w:r>
+    </w:p>
+    <w:p>
+      <w:pPr>
+        <w:rPr>
+          <w:noProof/>
+          <w:highlight w:val="yellow"/>
+        </w:rPr>
+      </w:pPr>
+      <w:r>
+        <w:rPr>
+          <w:noProof/>
+          <w:highlight w:val="yellow"/>
+        </w:rPr>
+        <w:t>currentPrice : 466.24</w:t>
+      </w:r>
+    </w:p>
+    <w:p>
+      <w:pPr>
+        <w:rPr>
+          <w:noProof/>
+        </w:rPr>
+      </w:pPr>
+      <w:r>
+        <w:rPr>
+          <w:noProof/>
+        </w:rPr>
+        <w:t>targetHighPrice : 600.0</w:t>
+      </w:r>
+    </w:p>
+    <w:p>
+      <w:pPr>
+        <w:rPr>
+          <w:noProof/>
+        </w:rPr>
+      </w:pPr>
+      <w:r>
+        <w:rPr>
+          <w:noProof/>
+        </w:rPr>
+        <w:t>targetLowPrice : 436.0</w:t>
+      </w:r>
+    </w:p>
+    <w:p>
+      <w:pPr>
+        <w:rPr>
+          <w:noProof/>
+          <w:highlight w:val="yellow"/>
+        </w:rPr>
+      </w:pPr>
+      <w:r>
+        <w:rPr>
+          <w:noProof/>
+          <w:highlight w:val="yellow"/>
+        </w:rPr>
+        <w:t>targetMeanPrice : 488.97</w:t>
+      </w:r>
+    </w:p>
+    <w:p>
+      <w:pPr>
+        <w:rPr>
+          <w:noProof/>
+        </w:rPr>
+      </w:pPr>
+      <w:r>
+        <w:rPr>
+          <w:noProof/>
+        </w:rPr>
+        <w:t>targetMedianPrice : 480.89</w:t>
+      </w:r>
+    </w:p>
+    <w:p>
+      <w:pPr>
+        <w:rPr>
+          <w:noProof/>
+        </w:rPr>
+      </w:pPr>
+      <w:r>
+        <w:rPr>
+          <w:noProof/>
+        </w:rPr>
         <w:lastRenderedPageBreak/>
-        <w:t>lastSplitDate : 1045526400</w:t>
-      </w:r>
-    </w:p>
-    <w:p>
-      <w:pPr>
-        <w:rPr>
-          <w:noProof/>
-        </w:rPr>
-      </w:pPr>
-      <w:r>
-        <w:rPr>
-          <w:noProof/>
-        </w:rPr>
-        <w:t>enterpriseToRevenue : 14.758</w:t>
-      </w:r>
-    </w:p>
-    <w:p>
-      <w:pPr>
-        <w:rPr>
-          <w:noProof/>
-        </w:rPr>
-      </w:pPr>
-      <w:r>
-        <w:rPr>
-          <w:noProof/>
-        </w:rPr>
-        <w:t>enterpriseToEbitda : 27.714</w:t>
-      </w:r>
-    </w:p>
-    <w:p>
-      <w:pPr>
-        <w:rPr>
-          <w:noProof/>
-          <w:highlight w:val="yellow"/>
-        </w:rPr>
-      </w:pPr>
-      <w:r>
-        <w:rPr>
-          <w:noProof/>
-          <w:highlight w:val="yellow"/>
-        </w:rPr>
-        <w:t>52WeekChange : 0.4023521</w:t>
-      </w:r>
-    </w:p>
-    <w:p>
-      <w:pPr>
-        <w:rPr>
-          <w:noProof/>
-        </w:rPr>
-      </w:pPr>
-      <w:r>
-        <w:rPr>
-          <w:noProof/>
-        </w:rPr>
-        <w:t>SandP52WeekChange : 0.2553556</w:t>
-      </w:r>
-    </w:p>
-    <w:p>
-      <w:pPr>
-        <w:rPr>
-          <w:noProof/>
-        </w:rPr>
-      </w:pPr>
-      <w:r>
-        <w:rPr>
-          <w:noProof/>
-        </w:rPr>
-        <w:t>lastDividendValue : 0.75</w:t>
-      </w:r>
-    </w:p>
-    <w:p>
-      <w:pPr>
-        <w:rPr>
-          <w:noProof/>
-        </w:rPr>
-      </w:pPr>
-      <w:r>
-        <w:rPr>
-          <w:noProof/>
-        </w:rPr>
-        <w:t>lastDividendDate : 1715731200</w:t>
-      </w:r>
-    </w:p>
-    <w:p>
-      <w:pPr>
-        <w:rPr>
-          <w:noProof/>
-        </w:rPr>
-      </w:pPr>
-      <w:r>
-        <w:rPr>
-          <w:noProof/>
-        </w:rPr>
-        <w:t>exchange : NMS</w:t>
-      </w:r>
-    </w:p>
-    <w:p>
-      <w:pPr>
-        <w:rPr>
-          <w:noProof/>
-        </w:rPr>
-      </w:pPr>
-      <w:r>
-        <w:rPr>
-          <w:noProof/>
-        </w:rPr>
-        <w:t>quoteType : EQUITY</w:t>
-      </w:r>
-    </w:p>
-    <w:p>
-      <w:pPr>
-        <w:rPr>
-          <w:noProof/>
-          <w:highlight w:val="yellow"/>
-        </w:rPr>
-      </w:pPr>
-      <w:r>
-        <w:rPr>
-          <w:noProof/>
-          <w:highlight w:val="yellow"/>
-        </w:rPr>
-        <w:t>symbol : MSFT</w:t>
-      </w:r>
-    </w:p>
-    <w:p>
-      <w:pPr>
-        <w:rPr>
-          <w:noProof/>
-        </w:rPr>
-      </w:pPr>
-      <w:r>
-        <w:rPr>
-          <w:noProof/>
-        </w:rPr>
-        <w:t>underlyingSymbol : MSFT</w:t>
-      </w:r>
-    </w:p>
-    <w:p>
-      <w:pPr>
-        <w:rPr>
-          <w:noProof/>
-          <w:highlight w:val="yellow"/>
-        </w:rPr>
-      </w:pPr>
-      <w:r>
-        <w:rPr>
-          <w:noProof/>
-          <w:highlight w:val="yellow"/>
-        </w:rPr>
-        <w:t>shortName : Microsoft Corporation</w:t>
-      </w:r>
-    </w:p>
-    <w:p>
-      <w:pPr>
-        <w:rPr>
-          <w:noProof/>
-        </w:rPr>
-      </w:pPr>
-      <w:r>
-        <w:rPr>
-          <w:noProof/>
-        </w:rPr>
-        <w:t>longName : Microsoft Corporation</w:t>
-      </w:r>
-    </w:p>
-    <w:p>
-      <w:pPr>
-        <w:rPr>
-          <w:noProof/>
-        </w:rPr>
-      </w:pPr>
-      <w:r>
-        <w:rPr>
-          <w:noProof/>
-        </w:rPr>
-        <w:t>firstTradeDateEpochUtc : 511108200</w:t>
-      </w:r>
-    </w:p>
-    <w:p>
-      <w:pPr>
-        <w:rPr>
-          <w:noProof/>
-        </w:rPr>
-      </w:pPr>
-      <w:r>
-        <w:rPr>
-          <w:noProof/>
-        </w:rPr>
-        <w:t>timeZoneFullName : America/New_York</w:t>
-      </w:r>
-    </w:p>
-    <w:p>
-      <w:pPr>
-        <w:rPr>
-          <w:noProof/>
-        </w:rPr>
-      </w:pPr>
-      <w:r>
-        <w:rPr>
-          <w:noProof/>
-        </w:rPr>
-        <w:t>timeZoneShortName : EDT</w:t>
-      </w:r>
-    </w:p>
-    <w:p>
-      <w:pPr>
-        <w:rPr>
-          <w:noProof/>
-        </w:rPr>
-      </w:pPr>
-      <w:r>
-        <w:rPr>
-          <w:noProof/>
-        </w:rPr>
-        <w:t>uuid : b004b3ec-de24-385e-b2c1-923f10d3fb62</w:t>
-      </w:r>
-    </w:p>
-    <w:p>
-      <w:pPr>
-        <w:rPr>
-          <w:noProof/>
-        </w:rPr>
-      </w:pPr>
-      <w:r>
-        <w:rPr>
-          <w:noProof/>
-        </w:rPr>
-        <w:t>messageBoardId : finmb_21835</w:t>
-      </w:r>
-    </w:p>
-    <w:p>
-      <w:pPr>
-        <w:rPr>
-          <w:noProof/>
-        </w:rPr>
-      </w:pPr>
-      <w:r>
-        <w:rPr>
-          <w:noProof/>
-        </w:rPr>
-        <w:t>gmtOffSetMilliseconds : -14400000</w:t>
-      </w:r>
-    </w:p>
-    <w:p>
-      <w:pPr>
-        <w:rPr>
-          <w:noProof/>
-          <w:highlight w:val="yellow"/>
-        </w:rPr>
-      </w:pPr>
-      <w:r>
-        <w:rPr>
-          <w:noProof/>
-          <w:highlight w:val="yellow"/>
-        </w:rPr>
-        <w:t>currentPrice : 466.24</w:t>
-      </w:r>
-    </w:p>
-    <w:p>
-      <w:pPr>
-        <w:rPr>
-          <w:noProof/>
-        </w:rPr>
-      </w:pPr>
-      <w:r>
-        <w:rPr>
-          <w:noProof/>
-        </w:rPr>
-        <w:t>targetHighPrice : 600.0</w:t>
-      </w:r>
-    </w:p>
-    <w:p>
-      <w:pPr>
-        <w:rPr>
-          <w:noProof/>
-        </w:rPr>
-      </w:pPr>
-      <w:r>
-        <w:rPr>
-          <w:noProof/>
-        </w:rPr>
-        <w:t>targetLowPrice : 436.0</w:t>
-      </w:r>
-    </w:p>
-    <w:p>
-      <w:pPr>
-        <w:rPr>
-          <w:noProof/>
-          <w:highlight w:val="yellow"/>
-        </w:rPr>
-      </w:pPr>
-      <w:r>
-        <w:rPr>
-          <w:noProof/>
-          <w:highlight w:val="yellow"/>
-        </w:rPr>
-        <w:t>targetMeanPrice : 488.97</w:t>
-      </w:r>
-    </w:p>
-    <w:p>
-      <w:pPr>
-        <w:rPr>
-          <w:noProof/>
-        </w:rPr>
-      </w:pPr>
-      <w:r>
-        <w:rPr>
-          <w:noProof/>
-        </w:rPr>
-        <w:t>targetMedianPrice : 480.89</w:t>
-      </w:r>
-    </w:p>
-    <w:p>
-      <w:pPr>
-        <w:rPr>
-          <w:noProof/>
-        </w:rPr>
-      </w:pPr>
-      <w:r>
-        <w:rPr>
-          <w:noProof/>
-        </w:rPr>
         <w:t>recommendationMean : 1.7</w:t>
       </w:r>
     </w:p>
@@ -1619,7 +1929,6 @@
           <w:noProof/>
           <w:highlight w:val="yellow"/>
         </w:rPr>
-        <w:lastRenderedPageBreak/>
         <w:t>ebitda : 125981999104</w:t>
       </w:r>
     </w:p>

</xml_diff>